<commit_message>
Updated flight sim instructions
</commit_message>
<xml_diff>
--- a/Flight sim/README.docx
+++ b/Flight sim/README.docx
@@ -1,6 +1,6 @@
 
 <file path=word/document.xml><?xml version="1.0" encoding="utf-8"?>
-<w:document xmlns:wpc="http://schemas.microsoft.com/office/word/2010/wordprocessingCanvas" xmlns:cx="http://schemas.microsoft.com/office/drawing/2014/chartex" xmlns:cx1="http://schemas.microsoft.com/office/drawing/2015/9/8/chartex" xmlns:cx2="http://schemas.microsoft.com/office/drawing/2015/10/21/chartex" xmlns:cx3="http://schemas.microsoft.com/office/drawing/2016/5/9/chartex" xmlns:cx4="http://schemas.microsoft.com/office/drawing/2016/5/10/chartex" xmlns:cx5="http://schemas.microsoft.com/office/drawing/2016/5/11/chartex" xmlns:cx6="http://schemas.microsoft.com/office/drawing/2016/5/12/chartex" xmlns:cx7="http://schemas.microsoft.com/office/drawing/2016/5/13/chartex" xmlns:cx8="http://schemas.microsoft.com/office/drawing/2016/5/14/chartex" xmlns:mc="http://schemas.openxmlformats.org/markup-compatibility/2006" xmlns:aink="http://schemas.microsoft.com/office/drawing/2016/ink" xmlns:am3d="http://schemas.microsoft.com/office/drawing/2017/model3d" xmlns:o="urn:schemas-microsoft-com:office:office" xmlns:r="http://schemas.openxmlformats.org/officeDocument/2006/relationships" xmlns:m="http://schemas.openxmlformats.org/officeDocument/2006/math" xmlns:v="urn:schemas-microsoft-com:vml" xmlns:wp14="http://schemas.microsoft.com/office/word/2010/wordprocessingDrawing" xmlns:wp="http://schemas.openxmlformats.org/drawingml/2006/wordprocessingDrawing" xmlns:w10="urn:schemas-microsoft-com:office:word" xmlns:w="http://schemas.openxmlformats.org/wordprocessingml/2006/main" xmlns:w14="http://schemas.microsoft.com/office/word/2010/wordml" xmlns:w15="http://schemas.microsoft.com/office/word/2012/wordml" xmlns:w16cex="http://schemas.microsoft.com/office/word/2018/wordml/cex" xmlns:w16cid="http://schemas.microsoft.com/office/word/2016/wordml/cid" xmlns:w16="http://schemas.microsoft.com/office/word/2018/wordml" xmlns:w16sdtdh="http://schemas.microsoft.com/office/word/2020/wordml/sdtdatahash" xmlns:w16se="http://schemas.microsoft.com/office/word/2015/wordml/symex" xmlns:wpg="http://schemas.microsoft.com/office/word/2010/wordprocessingGroup" xmlns:wpi="http://schemas.microsoft.com/office/word/2010/wordprocessingInk" xmlns:wne="http://schemas.microsoft.com/office/word/2006/wordml" xmlns:wps="http://schemas.microsoft.com/office/word/2010/wordprocessingShape" mc:Ignorable="w14 w15 w16se w16cid w16 w16cex w16sdtdh wp14">
+<w:document xmlns:wpc="http://schemas.microsoft.com/office/word/2010/wordprocessingCanvas" xmlns:cx="http://schemas.microsoft.com/office/drawing/2014/chartex" xmlns:cx1="http://schemas.microsoft.com/office/drawing/2015/9/8/chartex" xmlns:cx2="http://schemas.microsoft.com/office/drawing/2015/10/21/chartex" xmlns:cx3="http://schemas.microsoft.com/office/drawing/2016/5/9/chartex" xmlns:cx4="http://schemas.microsoft.com/office/drawing/2016/5/10/chartex" xmlns:cx5="http://schemas.microsoft.com/office/drawing/2016/5/11/chartex" xmlns:cx6="http://schemas.microsoft.com/office/drawing/2016/5/12/chartex" xmlns:cx7="http://schemas.microsoft.com/office/drawing/2016/5/13/chartex" xmlns:cx8="http://schemas.microsoft.com/office/drawing/2016/5/14/chartex" xmlns:mc="http://schemas.openxmlformats.org/markup-compatibility/2006" xmlns:aink="http://schemas.microsoft.com/office/drawing/2016/ink" xmlns:am3d="http://schemas.microsoft.com/office/drawing/2017/model3d" xmlns:o="urn:schemas-microsoft-com:office:office" xmlns:oel="http://schemas.microsoft.com/office/2019/extlst" xmlns:r="http://schemas.openxmlformats.org/officeDocument/2006/relationships" xmlns:m="http://schemas.openxmlformats.org/officeDocument/2006/math" xmlns:v="urn:schemas-microsoft-com:vml" xmlns:wp14="http://schemas.microsoft.com/office/word/2010/wordprocessingDrawing" xmlns:wp="http://schemas.openxmlformats.org/drawingml/2006/wordprocessingDrawing" xmlns:w10="urn:schemas-microsoft-com:office:word" xmlns:w="http://schemas.openxmlformats.org/wordprocessingml/2006/main" xmlns:w14="http://schemas.microsoft.com/office/word/2010/wordml" xmlns:w15="http://schemas.microsoft.com/office/word/2012/wordml" xmlns:w16cex="http://schemas.microsoft.com/office/word/2018/wordml/cex" xmlns:w16cid="http://schemas.microsoft.com/office/word/2016/wordml/cid" xmlns:w16="http://schemas.microsoft.com/office/word/2018/wordml" xmlns:w16sdtdh="http://schemas.microsoft.com/office/word/2020/wordml/sdtdatahash" xmlns:w16se="http://schemas.microsoft.com/office/word/2015/wordml/symex" xmlns:wpg="http://schemas.microsoft.com/office/word/2010/wordprocessingGroup" xmlns:wpi="http://schemas.microsoft.com/office/word/2010/wordprocessingInk" xmlns:wne="http://schemas.microsoft.com/office/word/2006/wordml" xmlns:wps="http://schemas.microsoft.com/office/word/2010/wordprocessingShape" mc:Ignorable="w14 w15 w16se w16cid w16 w16cex w16sdtdh wp14">
   <w:body>
     <w:p>
       <w:pPr>
@@ -17,6 +17,61 @@
       </w:r>
       <w:r>
         <w:t>flight sim</w:t>
+      </w:r>
+    </w:p>
+    <w:p>
+      <w:pPr>
+        <w:pStyle w:val="Heading1"/>
+      </w:pPr>
+      <w:r>
+        <w:t>Important</w:t>
+      </w:r>
+    </w:p>
+    <w:p>
+      <w:r>
+        <w:t>Remember to</w:t>
+      </w:r>
+    </w:p>
+    <w:p>
+      <w:pPr>
+        <w:pStyle w:val="ListParagraph"/>
+        <w:numPr>
+          <w:ilvl w:val="0"/>
+          <w:numId w:val="4"/>
+        </w:numPr>
+      </w:pPr>
+      <w:r>
+        <w:t>Use the version of Unity that we have standardized for this quarter (for Fall 2022, this is version 2021.3.10f1)</w:t>
+      </w:r>
+    </w:p>
+    <w:p>
+      <w:pPr>
+        <w:pStyle w:val="ListParagraph"/>
+        <w:numPr>
+          <w:ilvl w:val="0"/>
+          <w:numId w:val="4"/>
+        </w:numPr>
+      </w:pPr>
+      <w:r>
+        <w:t>Set the aspect ratio to full HD</w:t>
+      </w:r>
+    </w:p>
+    <w:p>
+      <w:pPr>
+        <w:pStyle w:val="ListParagraph"/>
+        <w:numPr>
+          <w:ilvl w:val="0"/>
+          <w:numId w:val="4"/>
+        </w:numPr>
+      </w:pPr>
+      <w:r>
+        <w:t>Modify only the two files we tell you to (</w:t>
+      </w:r>
+      <w:r>
+        <w:t>Target.cs and PlayerControl.cs</w:t>
+      </w:r>
+      <w:r>
+        <w:t>).  If you modify other files, then your peer reviewers may not be able to run your game or even to compile your code.</w:t>
       </w:r>
     </w:p>
     <w:p>
@@ -54,15 +109,7 @@
         </w:r>
       </w:hyperlink>
       <w:r>
-        <w:t xml:space="preserve">.  Arcade style means that while it has some simulation of flight dynamics (lift, drag), it doesn’t try to be especially realistic since flying real aircraft is hard.  </w:t>
-      </w:r>
-      <w:proofErr w:type="gramStart"/>
-      <w:r>
-        <w:t>In particular, we’ll</w:t>
-      </w:r>
-      <w:proofErr w:type="gramEnd"/>
-      <w:r>
-        <w:t xml:space="preserve"> finesse the issues of steering the plane and let the player directly control the plane’s orientation.  The flight physics will then control only translational forces that are applied to it (thrust, force, and drag).</w:t>
+        <w:t>.  Arcade style means that while it has some simulation of flight dynamics (lift, drag), it doesn’t try to be especially realistic since flying real aircraft is hard.  In particular, we’ll finesse the issues of steering the plane and let the player directly control the plane’s orientation.  The flight physics will then control only translational forces that are applied to it (thrust, force, and drag).</w:t>
       </w:r>
     </w:p>
     <w:p>
@@ -73,23 +120,25 @@
         <w:t>Note</w:t>
       </w:r>
       <w:r>
-        <w:t xml:space="preserve">: we’ll be using a controller for this assignment.  As before, we’ve configured it for an Xbox 360 controller, so you may want to remap the controls for your </w:t>
-      </w:r>
-      <w:proofErr w:type="gramStart"/>
-      <w:r>
-        <w:t>particular controller</w:t>
-      </w:r>
-      <w:proofErr w:type="gramEnd"/>
-      <w:r>
-        <w:t xml:space="preserve">.  The controls for the 360 </w:t>
-      </w:r>
-      <w:proofErr w:type="gramStart"/>
-      <w:r>
-        <w:t>controller</w:t>
-      </w:r>
-      <w:proofErr w:type="gramEnd"/>
-      <w:r>
-        <w:t>, as shipped in the assignment are:</w:t>
+        <w:t xml:space="preserve">: we’ll be using a controller for this assignment.  </w:t>
+      </w:r>
+      <w:r>
+        <w:t>Y</w:t>
+      </w:r>
+      <w:r>
+        <w:t xml:space="preserve">ou </w:t>
+      </w:r>
+      <w:r>
+        <w:t xml:space="preserve">may </w:t>
+      </w:r>
+      <w:r>
+        <w:t xml:space="preserve">want to remap the controls for your particular controller.  </w:t>
+      </w:r>
+      <w:r>
+        <w:t>The shipped version will work for most controllers, although not necessarily playstation or Switch controllers.  It assumes</w:t>
+      </w:r>
+      <w:r>
+        <w:t>:</w:t>
       </w:r>
     </w:p>
     <w:p>
@@ -212,7 +261,31 @@
       </w:r>
       <w:r>
         <w:br/>
-        <w:t>This just tags the platform object where the player lands at the end of the game</w:t>
+        <w:t xml:space="preserve">This </w:t>
+      </w:r>
+      <w:r>
+        <w:t xml:space="preserve">is </w:t>
+      </w:r>
+      <w:r>
+        <w:t xml:space="preserve">just </w:t>
+      </w:r>
+      <w:r>
+        <w:t xml:space="preserve">used to mark </w:t>
+      </w:r>
+      <w:r>
+        <w:t xml:space="preserve">the </w:t>
+      </w:r>
+      <w:r>
+        <w:t>game</w:t>
+      </w:r>
+      <w:r>
+        <w:t xml:space="preserve">object </w:t>
+      </w:r>
+      <w:r>
+        <w:t xml:space="preserve">representing the platform </w:t>
+      </w:r>
+      <w:r>
+        <w:t>where the player lands at the end of the game</w:t>
       </w:r>
     </w:p>
     <w:p>
@@ -274,6 +347,7 @@
     </w:p>
     <w:p>
       <w:r>
+        <w:lastRenderedPageBreak/>
         <w:t>You’ll be filling out the code for the PlayerControl</w:t>
       </w:r>
       <w:r>
@@ -329,19 +403,7 @@
         <w:t xml:space="preserve">  Unlike 2D physics, however, </w:t>
       </w:r>
       <w:r>
-        <w:t xml:space="preserve">3D rotations </w:t>
-      </w:r>
-      <w:r>
-        <w:lastRenderedPageBreak/>
-        <w:t xml:space="preserve">are represented using quaternions.  </w:t>
-      </w:r>
-      <w:proofErr w:type="gramStart"/>
-      <w:r>
-        <w:t>So</w:t>
-      </w:r>
-      <w:proofErr w:type="gramEnd"/>
-      <w:r>
-        <w:t xml:space="preserve"> you should begin by familiarizing yourself with Unity’s </w:t>
+        <w:t xml:space="preserve">3D rotations are represented using quaternions.  So you should begin by familiarizing yourself with Unity’s </w:t>
       </w:r>
       <w:hyperlink r:id="rId11" w:history="1">
         <w:r>
@@ -349,7 +411,21 @@
             <w:rStyle w:val="Hyperlink"/>
             <w:rFonts w:ascii="Courier New" w:hAnsi="Courier New" w:cs="Courier New"/>
           </w:rPr>
-          <w:t>Quaternion</w:t>
+          <w:t>Quate</w:t>
+        </w:r>
+        <w:r>
+          <w:rPr>
+            <w:rStyle w:val="Hyperlink"/>
+            <w:rFonts w:ascii="Courier New" w:hAnsi="Courier New" w:cs="Courier New"/>
+          </w:rPr>
+          <w:t>r</w:t>
+        </w:r>
+        <w:r>
+          <w:rPr>
+            <w:rStyle w:val="Hyperlink"/>
+            <w:rFonts w:ascii="Courier New" w:hAnsi="Courier New" w:cs="Courier New"/>
+          </w:rPr>
+          <w:t>nion</w:t>
         </w:r>
       </w:hyperlink>
       <w:r>
@@ -375,44 +451,12 @@
     </w:p>
     <w:p>
       <w:r>
-        <w:t xml:space="preserve">Start by making a </w:t>
-      </w:r>
-      <w:proofErr w:type="gramStart"/>
-      <w:r>
-        <w:t>FixedUpdate(</w:t>
-      </w:r>
-      <w:proofErr w:type="gramEnd"/>
-      <w:r>
-        <w:t xml:space="preserve">) routine for the PlayerControl class that updates the pitch and roll fields based the position of the thumbstick.  The roll should be based on the “Horizontal” input </w:t>
-      </w:r>
-      <w:proofErr w:type="gramStart"/>
-      <w:r>
-        <w:t>axis, and</w:t>
-      </w:r>
-      <w:proofErr w:type="gramEnd"/>
-      <w:r>
-        <w:t xml:space="preserve"> should range from -RollRange to +RollRange (RollRange being a field that can be changed in the inspector.  And the pitch should be controlled by the “Vertical” input </w:t>
-      </w:r>
-      <w:proofErr w:type="gramStart"/>
-      <w:r>
-        <w:t>axis, and</w:t>
-      </w:r>
-      <w:proofErr w:type="gramEnd"/>
-      <w:r>
-        <w:t xml:space="preserve"> range from -PitchRange to +PitchRange.</w:t>
-      </w:r>
-    </w:p>
-    <w:p>
-      <w:r>
-        <w:t xml:space="preserve">Then yaw changes based on the roll.  If we’re rolled to the left, we turn left.  If we’re rolled to the right, turn right.  </w:t>
-      </w:r>
-      <w:proofErr w:type="gramStart"/>
-      <w:r>
-        <w:t>In particular, you</w:t>
-      </w:r>
-      <w:proofErr w:type="gramEnd"/>
-      <w:r>
-        <w:t xml:space="preserve"> should implement the control law:</w:t>
+        <w:t>Start by making a FixedUpdate() routine for the PlayerControl class that updates the pitch and roll fields based the position of the thumbstick.  The roll should be based on the “Horizontal” input axis, and should range from -RollRange to +RollRange (RollRange being a field that can be changed in the inspector.  And the pitch should be controlled by the “Vertical” input axis, and range from -PitchRange to +PitchRange.</w:t>
+      </w:r>
+    </w:p>
+    <w:p>
+      <w:r>
+        <w:t>The yaw changes based on the roll.  If we’re rolled to the left, we turn left.  If we’re rolled to the right, turn right.  In particular, you should implement the control law:</w:t>
       </w:r>
     </w:p>
     <w:p>
@@ -493,26 +537,16 @@
     </w:p>
     <w:p>
       <w:r>
-        <w:t xml:space="preserve">Having computed yaw, pitch, and roll, you should now use the </w:t>
-      </w:r>
-      <w:proofErr w:type="gramStart"/>
-      <w:r>
-        <w:t>MoveRotation(</w:t>
-      </w:r>
-      <w:proofErr w:type="gramEnd"/>
-      <w:r>
-        <w:t xml:space="preserve">) method to change the plane to point in the specified direction.  The only problem is that </w:t>
-      </w:r>
-      <w:proofErr w:type="gramStart"/>
-      <w:r>
-        <w:t>MoveRotation</w:t>
-      </w:r>
-      <w:r>
-        <w:t>(</w:t>
-      </w:r>
-      <w:proofErr w:type="gramEnd"/>
-      <w:r>
-        <w:t>)</w:t>
+        <w:t xml:space="preserve">Having computed yaw, pitch, and roll, you should now use the MoveRotation() method </w:t>
+      </w:r>
+      <w:r>
+        <w:t xml:space="preserve">of the RigidBody </w:t>
+      </w:r>
+      <w:r>
+        <w:t>to change the plane to point in the specified direction.  The only problem is that MoveRotation</w:t>
+      </w:r>
+      <w:r>
+        <w:t>()</w:t>
       </w:r>
       <w:r>
         <w:t xml:space="preserve"> wants a Quaternion as its argument</w:t>
@@ -524,15 +558,7 @@
         <w:t>So you first need to make the quaternion that corresponds to the specified yaw, pitch, and roll</w:t>
       </w:r>
       <w:r>
-        <w:t xml:space="preserve">, then call </w:t>
-      </w:r>
-      <w:proofErr w:type="gramStart"/>
-      <w:r>
-        <w:t>MoveRotation(</w:t>
-      </w:r>
-      <w:proofErr w:type="gramEnd"/>
-      <w:r>
-        <w:t xml:space="preserve">) on the result.  Unity has a built-in method for making quaternions from yaw, pitch, and roll, called </w:t>
+        <w:t xml:space="preserve">, then call MoveRotation() on the result.  Unity has a built-in method for making quaternions from yaw, pitch, and roll, called </w:t>
       </w:r>
       <w:hyperlink r:id="rId12" w:history="1">
         <w:r>
@@ -543,55 +569,99 @@
         </w:r>
       </w:hyperlink>
       <w:r>
-        <w:t xml:space="preserve">.  The slides tell you that Euler angles are different from yaw, </w:t>
-      </w:r>
-      <w:proofErr w:type="gramStart"/>
-      <w:r>
+        <w:t>.  The slides tell you that Euler angles are different from yaw, pitch and roll, and they are</w:t>
+      </w:r>
+      <w:r>
+        <w:t>.  B</w:t>
+      </w:r>
+      <w:r>
+        <w:t xml:space="preserve">ut </w:t>
+      </w:r>
+      <w:r>
+        <w:t xml:space="preserve">YPR is sometimes incorrectly referred to as </w:t>
+      </w:r>
+      <w:r>
+        <w:t>Euler angles (see the Wikipedia entry for Euler angles if you really care).  Suffice it to say that if you call Quaternion.Euler(</w:t>
+      </w:r>
+      <w:r>
+        <w:rPr>
+          <w:i/>
+        </w:rPr>
         <w:t>pitch</w:t>
       </w:r>
-      <w:proofErr w:type="gramEnd"/>
-      <w:r>
-        <w:t xml:space="preserve"> and roll, and they are, but it turns out that the latter also sometimes get called Euler angles (see the Wikipedia entry for Euler angles if you really care).  Suffice it to say that if you call Quaternion.Euler(</w:t>
+      <w:r>
+        <w:t xml:space="preserve">, </w:t>
       </w:r>
       <w:r>
         <w:rPr>
           <w:i/>
         </w:rPr>
+        <w:t>yaw</w:t>
+      </w:r>
+      <w:r>
+        <w:t xml:space="preserve">, </w:t>
+      </w:r>
+      <w:r>
+        <w:rPr>
+          <w:i/>
+        </w:rPr>
+        <w:t>roll</w:t>
+      </w:r>
+      <w:r>
+        <w:t>), you’ll get the quaternion you want.</w:t>
+      </w:r>
+    </w:p>
+    <w:p>
+      <w:r>
+        <w:t>When you have this working, you’ll notice that this is pretty disorienting since the plane rolls and pitches instantly as you move the stick.  It’s less stomach churning and more realistic if you smooth out the motions.</w:t>
+      </w:r>
+      <w:r>
+        <w:t xml:space="preserve">  So what you really want to do is compute the yaw and pitch that the joystick is specifying and then set the yaw and pitch to a weighted average of the current yaw/pitch, and the target yaw/pitch specified by the joystick.  That means that if you move the joystick to some position, the plane will move </w:t>
+      </w:r>
+      <w:r>
+        <w:lastRenderedPageBreak/>
+        <w:t xml:space="preserve">a little bit toward the target position for each frame, until they eventually converge.  You can do that using </w:t>
+      </w:r>
+      <w:r>
+        <w:t>Mathf.Lerp()</w:t>
+      </w:r>
+      <w:r>
+        <w:t>, since Lerp’s whole point is to compute a weighted average of its two inputs:</w:t>
+      </w:r>
+    </w:p>
+    <w:p>
+      <w:r>
+        <w:tab/>
+        <w:t>yaw = Mathf.Lerp(yaw, joystickYaw, weight);</w:t>
+      </w:r>
+      <w:r>
+        <w:br/>
+      </w:r>
+      <w:r>
+        <w:tab/>
+      </w:r>
+      <w:r>
         <w:t>pitch</w:t>
       </w:r>
       <w:r>
-        <w:t xml:space="preserve">, </w:t>
-      </w:r>
-      <w:r>
-        <w:rPr>
-          <w:i/>
-        </w:rPr>
-        <w:t>yaw</w:t>
-      </w:r>
-      <w:r>
-        <w:t xml:space="preserve">, </w:t>
-      </w:r>
-      <w:r>
-        <w:rPr>
-          <w:i/>
-        </w:rPr>
-        <w:t>roll</w:t>
-      </w:r>
-      <w:r>
-        <w:t>), you’ll get the quaternion you want.</w:t>
-      </w:r>
-    </w:p>
-    <w:p>
-      <w:r>
-        <w:t xml:space="preserve">When you have this working, you’ll notice that this is pretty disorienting since the plane rolls and pitches instantly as you move the stick.  It’s less stomach churning and more realistic if you smooth out the motions.  </w:t>
-      </w:r>
-      <w:proofErr w:type="gramStart"/>
-      <w:r>
-        <w:t>So</w:t>
-      </w:r>
-      <w:proofErr w:type="gramEnd"/>
-      <w:r>
-        <w:t xml:space="preserve"> use Mathf.Lerp() to smooth out the changes in the pitch and roll, just as you did with the camera in the Endless Runner assignment.  I used 0.01f as my Lerp weight, but you can choose whatever looks good to you.</w:t>
+        <w:t xml:space="preserve"> = Mathf.Lerp(</w:t>
+      </w:r>
+      <w:r>
+        <w:t>pitch</w:t>
+      </w:r>
+      <w:r>
+        <w:t>, joystick</w:t>
+      </w:r>
+      <w:r>
+        <w:t>pitch</w:t>
+      </w:r>
+      <w:r>
+        <w:t>, weight);</w:t>
+      </w:r>
+    </w:p>
+    <w:p>
+      <w:r>
+        <w:t>I used 0.01f as my Lerp weight, but you can choose whatever looks good to you.</w:t>
       </w:r>
     </w:p>
     <w:p>
@@ -603,13 +673,8 @@
       </w:r>
     </w:p>
     <w:p>
-      <w:proofErr w:type="gramStart"/>
-      <w:r>
-        <w:t>Of course</w:t>
-      </w:r>
-      <w:proofErr w:type="gramEnd"/>
-      <w:r>
-        <w:t xml:space="preserve"> right now, you can steer the plane around as it falls into the ocean, but that’s about all you can do.  Let’s make it … you know… fly.</w:t>
+      <w:r>
+        <w:t>Of course right now, you can steer the plane around as it falls into the ocean, but that’s about all you can do.  Let’s make it … you know… fly.</w:t>
       </w:r>
     </w:p>
     <w:p>
@@ -625,7 +690,6 @@
     </w:p>
     <w:p>
       <w:r>
-        <w:lastRenderedPageBreak/>
         <w:t>Try it out.  You should be able to do some rudimentary flying now.</w:t>
       </w:r>
     </w:p>
@@ -661,15 +725,7 @@
       </w:r>
       <w:r>
         <w:br/>
-        <w:t xml:space="preserve">Drag is quadratic in the speed at which the air hits the plane, and it slows the plane down.  But the amount of drag also depends on the direction from which the air is hitting the plane.  When it’s coming from the front of the plane, the plane has a relatively small cross-section and so doesn’t experience much drag.  When it comes from below, it’s hitting the wings and body </w:t>
-      </w:r>
-      <w:proofErr w:type="gramStart"/>
-      <w:r>
-        <w:t>cross-wise</w:t>
-      </w:r>
-      <w:proofErr w:type="gramEnd"/>
-      <w:r>
-        <w:t xml:space="preserve"> rather than end-on and so there’s a lot more surface area for it to hit.  Hence more drag.</w:t>
+        <w:t>Drag is quadratic in the speed at which the air hits the plane, and it slows the plane down.  But the amount of drag also depends on the direction from which the air is hitting the plane.  When it’s coming from the front of the plane, the plane has a relatively small cross-section and so doesn’t experience much drag.  When it comes from below, it’s hitting the wings and body cross-wise rather than end-on and so there’s a lot more surface area for it to hit.  Hence more drag.</w:t>
       </w:r>
       <w:r>
         <w:br/>
@@ -822,21 +878,7 @@
         <w:rPr>
           <w:rFonts w:eastAsiaTheme="minorEastAsia"/>
         </w:rPr>
-        <w:t xml:space="preserve">, i.e. </w:t>
-      </w:r>
-      <w:proofErr w:type="gramStart"/>
-      <w:r>
-        <w:rPr>
-          <w:rFonts w:eastAsiaTheme="minorEastAsia"/>
-        </w:rPr>
-        <w:t>transform.right</w:t>
-      </w:r>
-      <w:proofErr w:type="gramEnd"/>
-      <w:r>
-        <w:rPr>
-          <w:rFonts w:eastAsiaTheme="minorEastAsia"/>
-        </w:rPr>
-        <w:t>, transform.up, and transform.forward, respectively.  These are the vectors for what the plane thinks of as right, up, and forward, but expressed in global coordinates.</w:t>
+        <w:t>, i.e. transform.right, transform.up, and transform.forward, respectively.  These are the vectors for what the plane thinks of as right, up, and forward, but expressed in global coordinates.</w:t>
       </w:r>
     </w:p>
     <w:p>
@@ -953,6 +995,7 @@
         <w:rPr>
           <w:noProof/>
         </w:rPr>
+        <w:lastRenderedPageBreak/>
         <w:drawing>
           <wp:inline distT="0" distB="0" distL="0" distR="0" wp14:anchorId="3AA5C7D0" wp14:editId="04EF3DF9">
             <wp:extent cx="3236195" cy="2725869"/>
@@ -1013,28 +1056,13 @@
         <w:rPr>
           <w:rFonts w:eastAsiaTheme="minorEastAsia"/>
         </w:rPr>
-        <w:lastRenderedPageBreak/>
         <w:t>Given this, we can approximate the lift as</w:t>
       </w:r>
       <w:r>
         <w:rPr>
           <w:rFonts w:eastAsiaTheme="minorEastAsia"/>
         </w:rPr>
-        <w:t xml:space="preserve"> being a force pointing up, and proportional to the square of the velocity of the wind along the wing, </w:t>
-      </w:r>
-      <w:proofErr w:type="gramStart"/>
-      <w:r>
-        <w:rPr>
-          <w:rFonts w:eastAsiaTheme="minorEastAsia"/>
-        </w:rPr>
-        <w:t>i.e.</w:t>
-      </w:r>
-      <w:proofErr w:type="gramEnd"/>
-      <w:r>
-        <w:rPr>
-          <w:rFonts w:eastAsiaTheme="minorEastAsia"/>
-        </w:rPr>
-        <w:t xml:space="preserve"> in the plane’s forward direction</w:t>
+        <w:t xml:space="preserve"> being a force pointing up, and proportional to the square of the velocity of the wind along the wing, i.e. in the plane’s forward direction</w:t>
       </w:r>
       <w:r>
         <w:rPr>
@@ -2090,6 +2118,7 @@
         <w:pStyle w:val="Heading1"/>
       </w:pPr>
       <w:r>
+        <w:lastRenderedPageBreak/>
         <w:t>Landing</w:t>
       </w:r>
       <w:r>
@@ -2110,26 +2139,10 @@
         <w:t>s</w:t>
       </w:r>
       <w:r>
-        <w:t xml:space="preserve"> </w:t>
-      </w:r>
-      <w:proofErr w:type="gramStart"/>
-      <w:r>
-        <w:t>OnGameOver(</w:t>
-      </w:r>
-      <w:proofErr w:type="gramEnd"/>
-      <w:r>
-        <w:t xml:space="preserve">).  </w:t>
-      </w:r>
-      <w:r>
-        <w:t xml:space="preserve">OnGameOver takes a Boolean argument specifying whether the player successfully landed or crashed.  They successfully landed if they collided with the LandingPlatform </w:t>
-      </w:r>
-      <w:proofErr w:type="gramStart"/>
-      <w:r>
-        <w:t>object</w:t>
-      </w:r>
-      <w:proofErr w:type="gramEnd"/>
-      <w:r>
-        <w:t xml:space="preserve"> and their speed was less than the MaxLandingSpeed field of the platform they landed on.  Otherwise, they crashed.</w:t>
+        <w:t xml:space="preserve"> OnGameOver().  </w:t>
+      </w:r>
+      <w:r>
+        <w:t>OnGameOver takes a Boolean argument specifying whether the player successfully landed or crashed.  They successfully landed if they collided with the LandingPlatform object and their speed was less than the MaxLandingSpeed field of the platform they landed on.  Otherwise, they crashed.</w:t>
       </w:r>
     </w:p>
     <w:p>
@@ -2167,11 +2180,7 @@
         </w:r>
       </w:hyperlink>
       <w:r>
-        <w:t xml:space="preserve">() </w:t>
-      </w:r>
-      <w:r>
-        <w:lastRenderedPageBreak/>
-        <w:t>operation.  You can check specifically for only updrafts by passing along a layer</w:t>
+        <w:t>() operation.  You can check specifically for only updrafts by passing along a layer</w:t>
       </w:r>
       <w:r>
         <w:t xml:space="preserve"> </w:t>
@@ -2208,6 +2217,14 @@
       </w:r>
     </w:p>
     <w:p>
+      <w:r>
+        <w:t>As always, start by quitting unity, restarting it, and just making sure that everything still runs.  Make sure your code compiles without warnings and that you’ve removed and calls to Debug.Log and your code doesn’t throw any exceptions while running.</w:t>
+      </w:r>
+    </w:p>
+    <w:p>
+      <w:r>
+        <w:t xml:space="preserve">Now turn in your code.  </w:t>
+      </w:r>
       <w:r>
         <w:t>Since this assignment has some large textures in it, you should only turn in your Target.cs and PlayerControl.cs files (as a single zip file).  That will keep Canvas from being overloaded.</w:t>
       </w:r>
@@ -2224,7 +2241,7 @@
 </file>
 
 <file path=word/endnotes.xml><?xml version="1.0" encoding="utf-8"?>
-<w:endnotes xmlns:wpc="http://schemas.microsoft.com/office/word/2010/wordprocessingCanvas" xmlns:cx="http://schemas.microsoft.com/office/drawing/2014/chartex" xmlns:cx1="http://schemas.microsoft.com/office/drawing/2015/9/8/chartex" xmlns:cx2="http://schemas.microsoft.com/office/drawing/2015/10/21/chartex" xmlns:cx3="http://schemas.microsoft.com/office/drawing/2016/5/9/chartex" xmlns:cx4="http://schemas.microsoft.com/office/drawing/2016/5/10/chartex" xmlns:cx5="http://schemas.microsoft.com/office/drawing/2016/5/11/chartex" xmlns:cx6="http://schemas.microsoft.com/office/drawing/2016/5/12/chartex" xmlns:cx7="http://schemas.microsoft.com/office/drawing/2016/5/13/chartex" xmlns:cx8="http://schemas.microsoft.com/office/drawing/2016/5/14/chartex" xmlns:mc="http://schemas.openxmlformats.org/markup-compatibility/2006" xmlns:aink="http://schemas.microsoft.com/office/drawing/2016/ink" xmlns:am3d="http://schemas.microsoft.com/office/drawing/2017/model3d" xmlns:o="urn:schemas-microsoft-com:office:office" xmlns:r="http://schemas.openxmlformats.org/officeDocument/2006/relationships" xmlns:m="http://schemas.openxmlformats.org/officeDocument/2006/math" xmlns:v="urn:schemas-microsoft-com:vml" xmlns:wp14="http://schemas.microsoft.com/office/word/2010/wordprocessingDrawing" xmlns:wp="http://schemas.openxmlformats.org/drawingml/2006/wordprocessingDrawing" xmlns:w10="urn:schemas-microsoft-com:office:word" xmlns:w="http://schemas.openxmlformats.org/wordprocessingml/2006/main" xmlns:w14="http://schemas.microsoft.com/office/word/2010/wordml" xmlns:w15="http://schemas.microsoft.com/office/word/2012/wordml" xmlns:w16cex="http://schemas.microsoft.com/office/word/2018/wordml/cex" xmlns:w16cid="http://schemas.microsoft.com/office/word/2016/wordml/cid" xmlns:w16="http://schemas.microsoft.com/office/word/2018/wordml" xmlns:w16sdtdh="http://schemas.microsoft.com/office/word/2020/wordml/sdtdatahash" xmlns:w16se="http://schemas.microsoft.com/office/word/2015/wordml/symex" xmlns:wpg="http://schemas.microsoft.com/office/word/2010/wordprocessingGroup" xmlns:wpi="http://schemas.microsoft.com/office/word/2010/wordprocessingInk" xmlns:wne="http://schemas.microsoft.com/office/word/2006/wordml" xmlns:wps="http://schemas.microsoft.com/office/word/2010/wordprocessingShape" mc:Ignorable="w14 w15 w16se w16cid w16 w16cex w16sdtdh wp14">
+<w:endnotes xmlns:wpc="http://schemas.microsoft.com/office/word/2010/wordprocessingCanvas" xmlns:cx="http://schemas.microsoft.com/office/drawing/2014/chartex" xmlns:cx1="http://schemas.microsoft.com/office/drawing/2015/9/8/chartex" xmlns:cx2="http://schemas.microsoft.com/office/drawing/2015/10/21/chartex" xmlns:cx3="http://schemas.microsoft.com/office/drawing/2016/5/9/chartex" xmlns:cx4="http://schemas.microsoft.com/office/drawing/2016/5/10/chartex" xmlns:cx5="http://schemas.microsoft.com/office/drawing/2016/5/11/chartex" xmlns:cx6="http://schemas.microsoft.com/office/drawing/2016/5/12/chartex" xmlns:cx7="http://schemas.microsoft.com/office/drawing/2016/5/13/chartex" xmlns:cx8="http://schemas.microsoft.com/office/drawing/2016/5/14/chartex" xmlns:mc="http://schemas.openxmlformats.org/markup-compatibility/2006" xmlns:aink="http://schemas.microsoft.com/office/drawing/2016/ink" xmlns:am3d="http://schemas.microsoft.com/office/drawing/2017/model3d" xmlns:o="urn:schemas-microsoft-com:office:office" xmlns:oel="http://schemas.microsoft.com/office/2019/extlst" xmlns:r="http://schemas.openxmlformats.org/officeDocument/2006/relationships" xmlns:m="http://schemas.openxmlformats.org/officeDocument/2006/math" xmlns:v="urn:schemas-microsoft-com:vml" xmlns:wp14="http://schemas.microsoft.com/office/word/2010/wordprocessingDrawing" xmlns:wp="http://schemas.openxmlformats.org/drawingml/2006/wordprocessingDrawing" xmlns:w10="urn:schemas-microsoft-com:office:word" xmlns:w="http://schemas.openxmlformats.org/wordprocessingml/2006/main" xmlns:w14="http://schemas.microsoft.com/office/word/2010/wordml" xmlns:w15="http://schemas.microsoft.com/office/word/2012/wordml" xmlns:w16cex="http://schemas.microsoft.com/office/word/2018/wordml/cex" xmlns:w16cid="http://schemas.microsoft.com/office/word/2016/wordml/cid" xmlns:w16="http://schemas.microsoft.com/office/word/2018/wordml" xmlns:w16sdtdh="http://schemas.microsoft.com/office/word/2020/wordml/sdtdatahash" xmlns:w16se="http://schemas.microsoft.com/office/word/2015/wordml/symex" xmlns:wpg="http://schemas.microsoft.com/office/word/2010/wordprocessingGroup" xmlns:wpi="http://schemas.microsoft.com/office/word/2010/wordprocessingInk" xmlns:wne="http://schemas.microsoft.com/office/word/2006/wordml" xmlns:wps="http://schemas.microsoft.com/office/word/2010/wordprocessingShape" mc:Ignorable="w14 w15 w16se w16cid w16 w16cex w16sdtdh wp14">
   <w:endnote w:type="separator" w:id="-1">
     <w:p>
       <w:pPr>
@@ -2249,7 +2266,7 @@
 </file>
 
 <file path=word/footnotes.xml><?xml version="1.0" encoding="utf-8"?>
-<w:footnotes xmlns:wpc="http://schemas.microsoft.com/office/word/2010/wordprocessingCanvas" xmlns:cx="http://schemas.microsoft.com/office/drawing/2014/chartex" xmlns:cx1="http://schemas.microsoft.com/office/drawing/2015/9/8/chartex" xmlns:cx2="http://schemas.microsoft.com/office/drawing/2015/10/21/chartex" xmlns:cx3="http://schemas.microsoft.com/office/drawing/2016/5/9/chartex" xmlns:cx4="http://schemas.microsoft.com/office/drawing/2016/5/10/chartex" xmlns:cx5="http://schemas.microsoft.com/office/drawing/2016/5/11/chartex" xmlns:cx6="http://schemas.microsoft.com/office/drawing/2016/5/12/chartex" xmlns:cx7="http://schemas.microsoft.com/office/drawing/2016/5/13/chartex" xmlns:cx8="http://schemas.microsoft.com/office/drawing/2016/5/14/chartex" xmlns:mc="http://schemas.openxmlformats.org/markup-compatibility/2006" xmlns:aink="http://schemas.microsoft.com/office/drawing/2016/ink" xmlns:am3d="http://schemas.microsoft.com/office/drawing/2017/model3d" xmlns:o="urn:schemas-microsoft-com:office:office" xmlns:r="http://schemas.openxmlformats.org/officeDocument/2006/relationships" xmlns:m="http://schemas.openxmlformats.org/officeDocument/2006/math" xmlns:v="urn:schemas-microsoft-com:vml" xmlns:wp14="http://schemas.microsoft.com/office/word/2010/wordprocessingDrawing" xmlns:wp="http://schemas.openxmlformats.org/drawingml/2006/wordprocessingDrawing" xmlns:w10="urn:schemas-microsoft-com:office:word" xmlns:w="http://schemas.openxmlformats.org/wordprocessingml/2006/main" xmlns:w14="http://schemas.microsoft.com/office/word/2010/wordml" xmlns:w15="http://schemas.microsoft.com/office/word/2012/wordml" xmlns:w16cex="http://schemas.microsoft.com/office/word/2018/wordml/cex" xmlns:w16cid="http://schemas.microsoft.com/office/word/2016/wordml/cid" xmlns:w16="http://schemas.microsoft.com/office/word/2018/wordml" xmlns:w16sdtdh="http://schemas.microsoft.com/office/word/2020/wordml/sdtdatahash" xmlns:w16se="http://schemas.microsoft.com/office/word/2015/wordml/symex" xmlns:wpg="http://schemas.microsoft.com/office/word/2010/wordprocessingGroup" xmlns:wpi="http://schemas.microsoft.com/office/word/2010/wordprocessingInk" xmlns:wne="http://schemas.microsoft.com/office/word/2006/wordml" xmlns:wps="http://schemas.microsoft.com/office/word/2010/wordprocessingShape" mc:Ignorable="w14 w15 w16se w16cid w16 w16cex w16sdtdh wp14">
+<w:footnotes xmlns:wpc="http://schemas.microsoft.com/office/word/2010/wordprocessingCanvas" xmlns:cx="http://schemas.microsoft.com/office/drawing/2014/chartex" xmlns:cx1="http://schemas.microsoft.com/office/drawing/2015/9/8/chartex" xmlns:cx2="http://schemas.microsoft.com/office/drawing/2015/10/21/chartex" xmlns:cx3="http://schemas.microsoft.com/office/drawing/2016/5/9/chartex" xmlns:cx4="http://schemas.microsoft.com/office/drawing/2016/5/10/chartex" xmlns:cx5="http://schemas.microsoft.com/office/drawing/2016/5/11/chartex" xmlns:cx6="http://schemas.microsoft.com/office/drawing/2016/5/12/chartex" xmlns:cx7="http://schemas.microsoft.com/office/drawing/2016/5/13/chartex" xmlns:cx8="http://schemas.microsoft.com/office/drawing/2016/5/14/chartex" xmlns:mc="http://schemas.openxmlformats.org/markup-compatibility/2006" xmlns:aink="http://schemas.microsoft.com/office/drawing/2016/ink" xmlns:am3d="http://schemas.microsoft.com/office/drawing/2017/model3d" xmlns:o="urn:schemas-microsoft-com:office:office" xmlns:oel="http://schemas.microsoft.com/office/2019/extlst" xmlns:r="http://schemas.openxmlformats.org/officeDocument/2006/relationships" xmlns:m="http://schemas.openxmlformats.org/officeDocument/2006/math" xmlns:v="urn:schemas-microsoft-com:vml" xmlns:wp14="http://schemas.microsoft.com/office/word/2010/wordprocessingDrawing" xmlns:wp="http://schemas.openxmlformats.org/drawingml/2006/wordprocessingDrawing" xmlns:w10="urn:schemas-microsoft-com:office:word" xmlns:w="http://schemas.openxmlformats.org/wordprocessingml/2006/main" xmlns:w14="http://schemas.microsoft.com/office/word/2010/wordml" xmlns:w15="http://schemas.microsoft.com/office/word/2012/wordml" xmlns:w16cex="http://schemas.microsoft.com/office/word/2018/wordml/cex" xmlns:w16cid="http://schemas.microsoft.com/office/word/2016/wordml/cid" xmlns:w16="http://schemas.microsoft.com/office/word/2018/wordml" xmlns:w16sdtdh="http://schemas.microsoft.com/office/word/2020/wordml/sdtdatahash" xmlns:w16se="http://schemas.microsoft.com/office/word/2015/wordml/symex" xmlns:wpg="http://schemas.microsoft.com/office/word/2010/wordprocessingGroup" xmlns:wpi="http://schemas.microsoft.com/office/word/2010/wordprocessingInk" xmlns:wne="http://schemas.microsoft.com/office/word/2006/wordml" xmlns:wps="http://schemas.microsoft.com/office/word/2010/wordprocessingShape" mc:Ignorable="w14 w15 w16se w16cid w16 w16cex w16sdtdh wp14">
   <w:footnote w:type="separator" w:id="-1">
     <w:p>
       <w:pPr>
@@ -2282,15 +2299,7 @@
         <w:footnoteRef/>
       </w:r>
       <w:r>
-        <w:t xml:space="preserve"> In C#, a struct is a record structure like a class, but which is passed by value (</w:t>
-      </w:r>
-      <w:proofErr w:type="gramStart"/>
-      <w:r>
-        <w:t>e.g.</w:t>
-      </w:r>
-      <w:proofErr w:type="gramEnd"/>
-      <w:r>
-        <w:t xml:space="preserve"> on the stack) rather than by reference (i.e. in the heap).  Structs are commonly used for math, since they </w:t>
+        <w:t xml:space="preserve"> In C#, a struct is a record structure like a class, but which is passed by value (e.g. on the stack) rather than by reference (i.e. in the heap).  Structs are commonly used for math, since they </w:t>
       </w:r>
       <w:r>
         <w:t>don’t need to be garbage collected.</w:t>
@@ -2344,11 +2353,11 @@
 </file>
 
 <file path=word/numbering.xml><?xml version="1.0" encoding="utf-8"?>
-<w:numbering xmlns:wpc="http://schemas.microsoft.com/office/word/2010/wordprocessingCanvas" xmlns:cx="http://schemas.microsoft.com/office/drawing/2014/chartex" xmlns:cx1="http://schemas.microsoft.com/office/drawing/2015/9/8/chartex" xmlns:cx2="http://schemas.microsoft.com/office/drawing/2015/10/21/chartex" xmlns:cx3="http://schemas.microsoft.com/office/drawing/2016/5/9/chartex" xmlns:cx4="http://schemas.microsoft.com/office/drawing/2016/5/10/chartex" xmlns:cx5="http://schemas.microsoft.com/office/drawing/2016/5/11/chartex" xmlns:cx6="http://schemas.microsoft.com/office/drawing/2016/5/12/chartex" xmlns:cx7="http://schemas.microsoft.com/office/drawing/2016/5/13/chartex" xmlns:cx8="http://schemas.microsoft.com/office/drawing/2016/5/14/chartex" xmlns:mc="http://schemas.openxmlformats.org/markup-compatibility/2006" xmlns:aink="http://schemas.microsoft.com/office/drawing/2016/ink" xmlns:am3d="http://schemas.microsoft.com/office/drawing/2017/model3d" xmlns:o="urn:schemas-microsoft-com:office:office" xmlns:r="http://schemas.openxmlformats.org/officeDocument/2006/relationships" xmlns:m="http://schemas.openxmlformats.org/officeDocument/2006/math" xmlns:v="urn:schemas-microsoft-com:vml" xmlns:wp14="http://schemas.microsoft.com/office/word/2010/wordprocessingDrawing" xmlns:wp="http://schemas.openxmlformats.org/drawingml/2006/wordprocessingDrawing" xmlns:w10="urn:schemas-microsoft-com:office:word" xmlns:w="http://schemas.openxmlformats.org/wordprocessingml/2006/main" xmlns:w14="http://schemas.microsoft.com/office/word/2010/wordml" xmlns:w15="http://schemas.microsoft.com/office/word/2012/wordml" xmlns:w16cex="http://schemas.microsoft.com/office/word/2018/wordml/cex" xmlns:w16cid="http://schemas.microsoft.com/office/word/2016/wordml/cid" xmlns:w16="http://schemas.microsoft.com/office/word/2018/wordml" xmlns:w16sdtdh="http://schemas.microsoft.com/office/word/2020/wordml/sdtdatahash" xmlns:w16se="http://schemas.microsoft.com/office/word/2015/wordml/symex" xmlns:wpg="http://schemas.microsoft.com/office/word/2010/wordprocessingGroup" xmlns:wpi="http://schemas.microsoft.com/office/word/2010/wordprocessingInk" xmlns:wne="http://schemas.microsoft.com/office/word/2006/wordml" xmlns:wps="http://schemas.microsoft.com/office/word/2010/wordprocessingShape" mc:Ignorable="w14 w15 w16se w16cid w16 w16cex w16sdtdh wp14">
+<w:numbering xmlns:wpc="http://schemas.microsoft.com/office/word/2010/wordprocessingCanvas" xmlns:cx="http://schemas.microsoft.com/office/drawing/2014/chartex" xmlns:cx1="http://schemas.microsoft.com/office/drawing/2015/9/8/chartex" xmlns:cx2="http://schemas.microsoft.com/office/drawing/2015/10/21/chartex" xmlns:cx3="http://schemas.microsoft.com/office/drawing/2016/5/9/chartex" xmlns:cx4="http://schemas.microsoft.com/office/drawing/2016/5/10/chartex" xmlns:cx5="http://schemas.microsoft.com/office/drawing/2016/5/11/chartex" xmlns:cx6="http://schemas.microsoft.com/office/drawing/2016/5/12/chartex" xmlns:cx7="http://schemas.microsoft.com/office/drawing/2016/5/13/chartex" xmlns:cx8="http://schemas.microsoft.com/office/drawing/2016/5/14/chartex" xmlns:mc="http://schemas.openxmlformats.org/markup-compatibility/2006" xmlns:aink="http://schemas.microsoft.com/office/drawing/2016/ink" xmlns:am3d="http://schemas.microsoft.com/office/drawing/2017/model3d" xmlns:o="urn:schemas-microsoft-com:office:office" xmlns:oel="http://schemas.microsoft.com/office/2019/extlst" xmlns:r="http://schemas.openxmlformats.org/officeDocument/2006/relationships" xmlns:m="http://schemas.openxmlformats.org/officeDocument/2006/math" xmlns:v="urn:schemas-microsoft-com:vml" xmlns:wp14="http://schemas.microsoft.com/office/word/2010/wordprocessingDrawing" xmlns:wp="http://schemas.openxmlformats.org/drawingml/2006/wordprocessingDrawing" xmlns:w10="urn:schemas-microsoft-com:office:word" xmlns:w="http://schemas.openxmlformats.org/wordprocessingml/2006/main" xmlns:w14="http://schemas.microsoft.com/office/word/2010/wordml" xmlns:w15="http://schemas.microsoft.com/office/word/2012/wordml" xmlns:w16cex="http://schemas.microsoft.com/office/word/2018/wordml/cex" xmlns:w16cid="http://schemas.microsoft.com/office/word/2016/wordml/cid" xmlns:w16="http://schemas.microsoft.com/office/word/2018/wordml" xmlns:w16sdtdh="http://schemas.microsoft.com/office/word/2020/wordml/sdtdatahash" xmlns:w16se="http://schemas.microsoft.com/office/word/2015/wordml/symex" xmlns:wpg="http://schemas.microsoft.com/office/word/2010/wordprocessingGroup" xmlns:wpi="http://schemas.microsoft.com/office/word/2010/wordprocessingInk" xmlns:wne="http://schemas.microsoft.com/office/word/2006/wordml" xmlns:wps="http://schemas.microsoft.com/office/word/2010/wordprocessingShape" mc:Ignorable="w14 w15 w16se w16cid w16 w16cex w16sdtdh wp14">
   <w:abstractNum w:abstractNumId="0" w15:restartNumberingAfterBreak="0">
-    <w:nsid w:val="39E00486"/>
+    <w:nsid w:val="2D8D3148"/>
     <w:multiLevelType w:val="hybridMultilevel"/>
-    <w:tmpl w:val="8B049D34"/>
+    <w:tmpl w:val="918C3ADE"/>
     <w:lvl w:ilvl="0" w:tplc="04090001">
       <w:start w:val="1"/>
       <w:numFmt w:val="bullet"/>
@@ -2459,9 +2468,9 @@
     </w:lvl>
   </w:abstractNum>
   <w:abstractNum w:abstractNumId="1" w15:restartNumberingAfterBreak="0">
-    <w:nsid w:val="5AE265BA"/>
+    <w:nsid w:val="39E00486"/>
     <w:multiLevelType w:val="hybridMultilevel"/>
-    <w:tmpl w:val="C65675BA"/>
+    <w:tmpl w:val="8B049D34"/>
     <w:lvl w:ilvl="0" w:tplc="04090001">
       <w:start w:val="1"/>
       <w:numFmt w:val="bullet"/>
@@ -2572,9 +2581,9 @@
     </w:lvl>
   </w:abstractNum>
   <w:abstractNum w:abstractNumId="2" w15:restartNumberingAfterBreak="0">
-    <w:nsid w:val="6A22765D"/>
+    <w:nsid w:val="5AE265BA"/>
     <w:multiLevelType w:val="hybridMultilevel"/>
-    <w:tmpl w:val="5FCA671A"/>
+    <w:tmpl w:val="C65675BA"/>
     <w:lvl w:ilvl="0" w:tplc="04090001">
       <w:start w:val="1"/>
       <w:numFmt w:val="bullet"/>
@@ -2684,14 +2693,130 @@
       </w:rPr>
     </w:lvl>
   </w:abstractNum>
-  <w:num w:numId="1">
-    <w:abstractNumId w:val="0"/>
-  </w:num>
-  <w:num w:numId="2">
+  <w:abstractNum w:abstractNumId="3" w15:restartNumberingAfterBreak="0">
+    <w:nsid w:val="6A22765D"/>
+    <w:multiLevelType w:val="hybridMultilevel"/>
+    <w:tmpl w:val="5FCA671A"/>
+    <w:lvl w:ilvl="0" w:tplc="04090001">
+      <w:start w:val="1"/>
+      <w:numFmt w:val="bullet"/>
+      <w:lvlText w:val=""/>
+      <w:lvlJc w:val="left"/>
+      <w:pPr>
+        <w:ind w:left="720" w:hanging="360"/>
+      </w:pPr>
+      <w:rPr>
+        <w:rFonts w:ascii="Symbol" w:hAnsi="Symbol" w:hint="default"/>
+      </w:rPr>
+    </w:lvl>
+    <w:lvl w:ilvl="1" w:tplc="04090003" w:tentative="1">
+      <w:start w:val="1"/>
+      <w:numFmt w:val="bullet"/>
+      <w:lvlText w:val="o"/>
+      <w:lvlJc w:val="left"/>
+      <w:pPr>
+        <w:ind w:left="1440" w:hanging="360"/>
+      </w:pPr>
+      <w:rPr>
+        <w:rFonts w:ascii="Courier New" w:hAnsi="Courier New" w:cs="Courier New" w:hint="default"/>
+      </w:rPr>
+    </w:lvl>
+    <w:lvl w:ilvl="2" w:tplc="04090005" w:tentative="1">
+      <w:start w:val="1"/>
+      <w:numFmt w:val="bullet"/>
+      <w:lvlText w:val=""/>
+      <w:lvlJc w:val="left"/>
+      <w:pPr>
+        <w:ind w:left="2160" w:hanging="360"/>
+      </w:pPr>
+      <w:rPr>
+        <w:rFonts w:ascii="Wingdings" w:hAnsi="Wingdings" w:hint="default"/>
+      </w:rPr>
+    </w:lvl>
+    <w:lvl w:ilvl="3" w:tplc="04090001" w:tentative="1">
+      <w:start w:val="1"/>
+      <w:numFmt w:val="bullet"/>
+      <w:lvlText w:val=""/>
+      <w:lvlJc w:val="left"/>
+      <w:pPr>
+        <w:ind w:left="2880" w:hanging="360"/>
+      </w:pPr>
+      <w:rPr>
+        <w:rFonts w:ascii="Symbol" w:hAnsi="Symbol" w:hint="default"/>
+      </w:rPr>
+    </w:lvl>
+    <w:lvl w:ilvl="4" w:tplc="04090003" w:tentative="1">
+      <w:start w:val="1"/>
+      <w:numFmt w:val="bullet"/>
+      <w:lvlText w:val="o"/>
+      <w:lvlJc w:val="left"/>
+      <w:pPr>
+        <w:ind w:left="3600" w:hanging="360"/>
+      </w:pPr>
+      <w:rPr>
+        <w:rFonts w:ascii="Courier New" w:hAnsi="Courier New" w:cs="Courier New" w:hint="default"/>
+      </w:rPr>
+    </w:lvl>
+    <w:lvl w:ilvl="5" w:tplc="04090005" w:tentative="1">
+      <w:start w:val="1"/>
+      <w:numFmt w:val="bullet"/>
+      <w:lvlText w:val=""/>
+      <w:lvlJc w:val="left"/>
+      <w:pPr>
+        <w:ind w:left="4320" w:hanging="360"/>
+      </w:pPr>
+      <w:rPr>
+        <w:rFonts w:ascii="Wingdings" w:hAnsi="Wingdings" w:hint="default"/>
+      </w:rPr>
+    </w:lvl>
+    <w:lvl w:ilvl="6" w:tplc="04090001" w:tentative="1">
+      <w:start w:val="1"/>
+      <w:numFmt w:val="bullet"/>
+      <w:lvlText w:val=""/>
+      <w:lvlJc w:val="left"/>
+      <w:pPr>
+        <w:ind w:left="5040" w:hanging="360"/>
+      </w:pPr>
+      <w:rPr>
+        <w:rFonts w:ascii="Symbol" w:hAnsi="Symbol" w:hint="default"/>
+      </w:rPr>
+    </w:lvl>
+    <w:lvl w:ilvl="7" w:tplc="04090003" w:tentative="1">
+      <w:start w:val="1"/>
+      <w:numFmt w:val="bullet"/>
+      <w:lvlText w:val="o"/>
+      <w:lvlJc w:val="left"/>
+      <w:pPr>
+        <w:ind w:left="5760" w:hanging="360"/>
+      </w:pPr>
+      <w:rPr>
+        <w:rFonts w:ascii="Courier New" w:hAnsi="Courier New" w:cs="Courier New" w:hint="default"/>
+      </w:rPr>
+    </w:lvl>
+    <w:lvl w:ilvl="8" w:tplc="04090005" w:tentative="1">
+      <w:start w:val="1"/>
+      <w:numFmt w:val="bullet"/>
+      <w:lvlText w:val=""/>
+      <w:lvlJc w:val="left"/>
+      <w:pPr>
+        <w:ind w:left="6480" w:hanging="360"/>
+      </w:pPr>
+      <w:rPr>
+        <w:rFonts w:ascii="Wingdings" w:hAnsi="Wingdings" w:hint="default"/>
+      </w:rPr>
+    </w:lvl>
+  </w:abstractNum>
+  <w:num w:numId="1" w16cid:durableId="1802766039">
     <w:abstractNumId w:val="1"/>
   </w:num>
-  <w:num w:numId="3">
+  <w:num w:numId="2" w16cid:durableId="1378894205">
     <w:abstractNumId w:val="2"/>
+  </w:num>
+  <w:num w:numId="3" w16cid:durableId="1367028589">
+    <w:abstractNumId w:val="3"/>
+  </w:num>
+  <w:num w:numId="4" w16cid:durableId="705178510">
+    <w:abstractNumId w:val="0"/>
   </w:num>
 </w:numbering>
 </file>
@@ -2819,6 +2944,7 @@
     <w:lsdException w:name="HTML Sample" w:semiHidden="1" w:unhideWhenUsed="1"/>
     <w:lsdException w:name="HTML Typewriter" w:semiHidden="1" w:unhideWhenUsed="1"/>
     <w:lsdException w:name="HTML Variable" w:semiHidden="1" w:unhideWhenUsed="1"/>
+    <w:lsdException w:name="Normal Table" w:semiHidden="1" w:unhideWhenUsed="1"/>
     <w:lsdException w:name="annotation subject" w:semiHidden="1" w:unhideWhenUsed="1"/>
     <w:lsdException w:name="No List" w:semiHidden="1" w:unhideWhenUsed="1"/>
     <w:lsdException w:name="Outline List 1" w:semiHidden="1" w:unhideWhenUsed="1"/>
@@ -2865,8 +2991,10 @@
     <w:lsdException w:name="Table Subtle 2" w:semiHidden="1" w:unhideWhenUsed="1"/>
     <w:lsdException w:name="Table Web 1" w:semiHidden="1" w:unhideWhenUsed="1"/>
     <w:lsdException w:name="Table Web 2" w:semiHidden="1" w:unhideWhenUsed="1"/>
+    <w:lsdException w:name="Table Web 3" w:semiHidden="1" w:unhideWhenUsed="1"/>
     <w:lsdException w:name="Balloon Text" w:semiHidden="1" w:unhideWhenUsed="1"/>
     <w:lsdException w:name="Table Grid" w:uiPriority="39"/>
+    <w:lsdException w:name="Table Theme" w:semiHidden="1" w:unhideWhenUsed="1"/>
     <w:lsdException w:name="Placeholder Text" w:semiHidden="1"/>
     <w:lsdException w:name="No Spacing" w:uiPriority="1" w:qFormat="1"/>
     <w:lsdException w:name="Light Shading" w:uiPriority="60"/>
@@ -3270,6 +3398,18 @@
       <w:shd w:val="clear" w:color="auto" w:fill="E6E6E6"/>
     </w:rPr>
   </w:style>
+  <w:style w:type="character" w:styleId="FollowedHyperlink">
+    <w:name w:val="FollowedHyperlink"/>
+    <w:basedOn w:val="DefaultParagraphFont"/>
+    <w:uiPriority w:val="99"/>
+    <w:semiHidden/>
+    <w:unhideWhenUsed/>
+    <w:rsid w:val="00C52460"/>
+    <w:rPr>
+      <w:color w:val="954F72" w:themeColor="followedHyperlink"/>
+      <w:u w:val="single"/>
+    </w:rPr>
+  </w:style>
 </w:styles>
 </file>
 

</xml_diff>

<commit_message>
Corrected flight sim instructions re roll/pitch
</commit_message>
<xml_diff>
--- a/Flight sim/README.docx
+++ b/Flight sim/README.docx
@@ -67,9 +67,19 @@
       <w:r>
         <w:t>Modify only the two files we tell you to (</w:t>
       </w:r>
-      <w:r>
-        <w:t>Target.cs and PlayerControl.cs</w:t>
-      </w:r>
+      <w:proofErr w:type="spellStart"/>
+      <w:r>
+        <w:t>Target.cs</w:t>
+      </w:r>
+      <w:proofErr w:type="spellEnd"/>
+      <w:r>
+        <w:t xml:space="preserve"> and </w:t>
+      </w:r>
+      <w:proofErr w:type="spellStart"/>
+      <w:r>
+        <w:t>PlayerControl.cs</w:t>
+      </w:r>
+      <w:proofErr w:type="spellEnd"/>
       <w:r>
         <w:t>).  If you modify other files, then your peer reviewers may not be able to run your game or even to compile your code.</w:t>
       </w:r>
@@ -90,26 +100,38 @@
         <w:t xml:space="preserve">, similar to </w:t>
       </w:r>
       <w:hyperlink r:id="rId8" w:history="1">
+        <w:proofErr w:type="spellStart"/>
         <w:r>
           <w:rPr>
             <w:rStyle w:val="Hyperlink"/>
           </w:rPr>
           <w:t>StarFox</w:t>
         </w:r>
+        <w:proofErr w:type="spellEnd"/>
       </w:hyperlink>
       <w:r>
         <w:t xml:space="preserve"> or </w:t>
       </w:r>
       <w:hyperlink r:id="rId9" w:history="1">
+        <w:proofErr w:type="spellStart"/>
         <w:r>
           <w:rPr>
             <w:rStyle w:val="Hyperlink"/>
           </w:rPr>
           <w:t>PilotWings</w:t>
         </w:r>
+        <w:proofErr w:type="spellEnd"/>
       </w:hyperlink>
       <w:r>
-        <w:t>.  Arcade style means that while it has some simulation of flight dynamics (lift, drag), it doesn’t try to be especially realistic since flying real aircraft is hard.  In particular, we’ll finesse the issues of steering the plane and let the player directly control the plane’s orientation.  The flight physics will then control only translational forces that are applied to it (thrust, force, and drag).</w:t>
+        <w:t xml:space="preserve">.  Arcade style means that while it has some simulation of flight dynamics (lift, drag), it doesn’t try to be especially realistic since flying real aircraft is hard.  </w:t>
+      </w:r>
+      <w:proofErr w:type="gramStart"/>
+      <w:r>
+        <w:t>In particular, we’ll</w:t>
+      </w:r>
+      <w:proofErr w:type="gramEnd"/>
+      <w:r>
+        <w:t xml:space="preserve"> finesse the issues of steering the plane and let the player directly control the plane’s orientation.  The flight physics will then control only translational forces that are applied to it (thrust, force, and drag).</w:t>
       </w:r>
     </w:p>
     <w:p>
@@ -132,10 +154,34 @@
         <w:t xml:space="preserve">may </w:t>
       </w:r>
       <w:r>
-        <w:t xml:space="preserve">want to remap the controls for your particular controller.  </w:t>
-      </w:r>
-      <w:r>
-        <w:t>The shipped version will work for most controllers, although not necessarily playstation or Switch controllers.  It assumes</w:t>
+        <w:t xml:space="preserve">want to </w:t>
+      </w:r>
+      <w:proofErr w:type="gramStart"/>
+      <w:r>
+        <w:t>remap</w:t>
+      </w:r>
+      <w:proofErr w:type="gramEnd"/>
+      <w:r>
+        <w:t xml:space="preserve"> the controls for your </w:t>
+      </w:r>
+      <w:proofErr w:type="gramStart"/>
+      <w:r>
+        <w:t>particular controller</w:t>
+      </w:r>
+      <w:proofErr w:type="gramEnd"/>
+      <w:r>
+        <w:t xml:space="preserve">.  </w:t>
+      </w:r>
+      <w:r>
+        <w:t xml:space="preserve">The shipped version will work for most controllers, although not necessarily </w:t>
+      </w:r>
+      <w:proofErr w:type="spellStart"/>
+      <w:r>
+        <w:t>playstation</w:t>
+      </w:r>
+      <w:proofErr w:type="spellEnd"/>
+      <w:r>
+        <w:t xml:space="preserve"> or Switch controllers.  It assumes</w:t>
       </w:r>
       <w:r>
         <w:t>:</w:t>
@@ -160,7 +206,15 @@
       </w:r>
       <w:r>
         <w:br/>
-        <w:t xml:space="preserve">X axis of left thumbstick.  Right to </w:t>
+        <w:t xml:space="preserve">X axis of left </w:t>
+      </w:r>
+      <w:proofErr w:type="spellStart"/>
+      <w:r>
+        <w:t>thumbstick</w:t>
+      </w:r>
+      <w:proofErr w:type="spellEnd"/>
+      <w:r>
+        <w:t xml:space="preserve">.  Right to </w:t>
       </w:r>
       <w:r>
         <w:t>roll</w:t>
@@ -188,7 +242,15 @@
       </w:r>
       <w:r>
         <w:br/>
-        <w:t>Y axis of the left thumbstick.  Push to dive, pull to climb.</w:t>
+        <w:t xml:space="preserve">Y axis of the left </w:t>
+      </w:r>
+      <w:proofErr w:type="spellStart"/>
+      <w:r>
+        <w:t>thumbstick</w:t>
+      </w:r>
+      <w:proofErr w:type="spellEnd"/>
+      <w:r>
+        <w:t>.  Push to dive, pull to climb.</w:t>
       </w:r>
     </w:p>
     <w:p>
@@ -210,7 +272,15 @@
       </w:r>
       <w:r>
         <w:br/>
-        <w:t>Y axis of the right thumbstick.  Pull back to accelerate.</w:t>
+        <w:t xml:space="preserve">Y axis of the right </w:t>
+      </w:r>
+      <w:proofErr w:type="spellStart"/>
+      <w:r>
+        <w:t>thumbstick</w:t>
+      </w:r>
+      <w:proofErr w:type="spellEnd"/>
+      <w:r>
+        <w:t>.  Pull back to accelerate.</w:t>
       </w:r>
     </w:p>
     <w:p>
@@ -234,12 +304,14 @@
           <w:numId w:val="1"/>
         </w:numPr>
       </w:pPr>
+      <w:proofErr w:type="spellStart"/>
       <w:r>
         <w:rPr>
           <w:b/>
         </w:rPr>
         <w:t>PlayerControl</w:t>
       </w:r>
+      <w:proofErr w:type="spellEnd"/>
       <w:r>
         <w:br/>
         <w:t>This will implement the player’s piloting of the plane.</w:t>
@@ -253,12 +325,14 @@
           <w:numId w:val="1"/>
         </w:numPr>
       </w:pPr>
+      <w:proofErr w:type="spellStart"/>
       <w:r>
         <w:rPr>
           <w:b/>
         </w:rPr>
         <w:t>LandingPlatform</w:t>
       </w:r>
+      <w:proofErr w:type="spellEnd"/>
       <w:r>
         <w:br/>
         <w:t xml:space="preserve">This </w:t>
@@ -275,11 +349,16 @@
       <w:r>
         <w:t xml:space="preserve">the </w:t>
       </w:r>
+      <w:proofErr w:type="spellStart"/>
       <w:r>
         <w:t>game</w:t>
       </w:r>
       <w:r>
-        <w:t xml:space="preserve">object </w:t>
+        <w:t>object</w:t>
+      </w:r>
+      <w:proofErr w:type="spellEnd"/>
+      <w:r>
+        <w:t xml:space="preserve"> </w:t>
       </w:r>
       <w:r>
         <w:t xml:space="preserve">representing the platform </w:t>
@@ -334,12 +413,14 @@
           <w:numId w:val="1"/>
         </w:numPr>
       </w:pPr>
+      <w:proofErr w:type="spellStart"/>
       <w:r>
         <w:rPr>
           <w:b/>
         </w:rPr>
         <w:t>ScoreManager</w:t>
       </w:r>
+      <w:proofErr w:type="spellEnd"/>
       <w:r>
         <w:br/>
         <w:t>Pretty much the same as in other assignments.</w:t>
@@ -348,8 +429,18 @@
     <w:p>
       <w:r>
         <w:lastRenderedPageBreak/>
-        <w:t>You’ll be filling out the code for the PlayerControl</w:t>
-      </w:r>
+        <w:t xml:space="preserve">You’ll be filling out the code for </w:t>
+      </w:r>
+      <w:proofErr w:type="gramStart"/>
+      <w:r>
+        <w:t xml:space="preserve">the </w:t>
+      </w:r>
+      <w:proofErr w:type="spellStart"/>
+      <w:r>
+        <w:t>PlayerControl</w:t>
+      </w:r>
+      <w:proofErr w:type="spellEnd"/>
+      <w:proofErr w:type="gramEnd"/>
       <w:r>
         <w:t xml:space="preserve"> and Target</w:t>
       </w:r>
@@ -370,6 +461,7 @@
         <w:t xml:space="preserve">For an arcade flight sim, you let the player have direct control over where the plane is pointing; you don’t simulate torques due to ailerons or the rudder.  Everything is controlled in terms of the rotation of the plane, which is stored in the rotation component of the transform.  But as with 2D physics, in 3D physics, we need to manipulate rotation using the rotation field of the plane’s </w:t>
       </w:r>
       <w:hyperlink r:id="rId10" w:history="1">
+        <w:proofErr w:type="spellStart"/>
         <w:r>
           <w:rPr>
             <w:rStyle w:val="Hyperlink"/>
@@ -377,24 +469,35 @@
           </w:rPr>
           <w:t>RigidBody</w:t>
         </w:r>
+        <w:proofErr w:type="spellEnd"/>
       </w:hyperlink>
       <w:r>
         <w:t xml:space="preserve"> component (stored in </w:t>
       </w:r>
+      <w:proofErr w:type="spellStart"/>
       <w:r>
         <w:rPr>
           <w:rFonts w:ascii="Courier New" w:hAnsi="Courier New" w:cs="Courier New"/>
         </w:rPr>
         <w:t>planeRB</w:t>
       </w:r>
+      <w:proofErr w:type="spellEnd"/>
       <w:r>
         <w:t xml:space="preserve">) and its </w:t>
       </w:r>
+      <w:proofErr w:type="spellStart"/>
       <w:r>
         <w:rPr>
           <w:rFonts w:ascii="Courier New" w:hAnsi="Courier New" w:cs="Courier New"/>
         </w:rPr>
-        <w:t>MoveRotation()</w:t>
+        <w:t>MoveRotation</w:t>
+      </w:r>
+      <w:proofErr w:type="spellEnd"/>
+      <w:r>
+        <w:rPr>
+          <w:rFonts w:ascii="Courier New" w:hAnsi="Courier New" w:cs="Courier New"/>
+        </w:rPr>
+        <w:t>()</w:t>
       </w:r>
       <w:r>
         <w:t xml:space="preserve"> method.</w:t>
@@ -403,7 +506,15 @@
         <w:t xml:space="preserve">  Unlike 2D physics, however, </w:t>
       </w:r>
       <w:r>
-        <w:t xml:space="preserve">3D rotations are represented using quaternions.  So you should begin by familiarizing yourself with Unity’s </w:t>
+        <w:t xml:space="preserve">3D rotations are represented using quaternions.  </w:t>
+      </w:r>
+      <w:proofErr w:type="gramStart"/>
+      <w:r>
+        <w:t>So</w:t>
+      </w:r>
+      <w:proofErr w:type="gramEnd"/>
+      <w:r>
+        <w:t xml:space="preserve"> you should begin by familiarizing yourself with Unity’s </w:t>
       </w:r>
       <w:hyperlink r:id="rId11" w:history="1">
         <w:r>
@@ -411,21 +522,7 @@
             <w:rStyle w:val="Hyperlink"/>
             <w:rFonts w:ascii="Courier New" w:hAnsi="Courier New" w:cs="Courier New"/>
           </w:rPr>
-          <w:t>Quate</w:t>
-        </w:r>
-        <w:r>
-          <w:rPr>
-            <w:rStyle w:val="Hyperlink"/>
-            <w:rFonts w:ascii="Courier New" w:hAnsi="Courier New" w:cs="Courier New"/>
-          </w:rPr>
-          <w:t>r</w:t>
-        </w:r>
-        <w:r>
-          <w:rPr>
-            <w:rStyle w:val="Hyperlink"/>
-            <w:rFonts w:ascii="Courier New" w:hAnsi="Courier New" w:cs="Courier New"/>
-          </w:rPr>
-          <w:t>nion</w:t>
+          <w:t>Quaternion</w:t>
         </w:r>
       </w:hyperlink>
       <w:r>
@@ -451,12 +548,113 @@
     </w:p>
     <w:p>
       <w:r>
-        <w:t>Start by making a FixedUpdate() routine for the PlayerControl class that updates the pitch and roll fields based the position of the thumbstick.  The roll should be based on the “Horizontal” input axis, and should range from -RollRange to +RollRange (RollRange being a field that can be changed in the inspector.  And the pitch should be controlled by the “Vertical” input axis, and range from -PitchRange to +PitchRange.</w:t>
-      </w:r>
-    </w:p>
-    <w:p>
-      <w:r>
-        <w:t>The yaw changes based on the roll.  If we’re rolled to the left, we turn left.  If we’re rolled to the right, turn right.  In particular, you should implement the control law:</w:t>
+        <w:t xml:space="preserve">Start by making a </w:t>
+      </w:r>
+      <w:proofErr w:type="spellStart"/>
+      <w:proofErr w:type="gramStart"/>
+      <w:r>
+        <w:t>FixedUpdate</w:t>
+      </w:r>
+      <w:proofErr w:type="spellEnd"/>
+      <w:r>
+        <w:t>(</w:t>
+      </w:r>
+      <w:proofErr w:type="gramEnd"/>
+      <w:r>
+        <w:t xml:space="preserve">) routine for the </w:t>
+      </w:r>
+      <w:proofErr w:type="spellStart"/>
+      <w:r>
+        <w:t>PlayerControl</w:t>
+      </w:r>
+      <w:proofErr w:type="spellEnd"/>
+      <w:r>
+        <w:t xml:space="preserve"> class that updates the pitch and roll fields </w:t>
+      </w:r>
+      <w:proofErr w:type="gramStart"/>
+      <w:r>
+        <w:t>based</w:t>
+      </w:r>
+      <w:proofErr w:type="gramEnd"/>
+      <w:r>
+        <w:t xml:space="preserve"> the position of the </w:t>
+      </w:r>
+      <w:proofErr w:type="spellStart"/>
+      <w:r>
+        <w:t>thumbstick</w:t>
+      </w:r>
+      <w:proofErr w:type="spellEnd"/>
+      <w:r>
+        <w:t xml:space="preserve">.  The roll should be based on the “Horizontal” input </w:t>
+      </w:r>
+      <w:proofErr w:type="gramStart"/>
+      <w:r>
+        <w:t>axis, and</w:t>
+      </w:r>
+      <w:proofErr w:type="gramEnd"/>
+      <w:r>
+        <w:t xml:space="preserve"> should range from -</w:t>
+      </w:r>
+      <w:proofErr w:type="spellStart"/>
+      <w:r>
+        <w:t>RollRange</w:t>
+      </w:r>
+      <w:proofErr w:type="spellEnd"/>
+      <w:r>
+        <w:t xml:space="preserve"> to +</w:t>
+      </w:r>
+      <w:proofErr w:type="spellStart"/>
+      <w:r>
+        <w:t>RollRange</w:t>
+      </w:r>
+      <w:proofErr w:type="spellEnd"/>
+      <w:r>
+        <w:t xml:space="preserve"> (</w:t>
+      </w:r>
+      <w:proofErr w:type="spellStart"/>
+      <w:r>
+        <w:t>RollRange</w:t>
+      </w:r>
+      <w:proofErr w:type="spellEnd"/>
+      <w:r>
+        <w:t xml:space="preserve"> being a field that can be changed in the inspector.  And the pitch should be controlled by the “Vertical” input </w:t>
+      </w:r>
+      <w:proofErr w:type="gramStart"/>
+      <w:r>
+        <w:t>axis, and</w:t>
+      </w:r>
+      <w:proofErr w:type="gramEnd"/>
+      <w:r>
+        <w:t xml:space="preserve"> range from -</w:t>
+      </w:r>
+      <w:proofErr w:type="spellStart"/>
+      <w:r>
+        <w:t>PitchRange</w:t>
+      </w:r>
+      <w:proofErr w:type="spellEnd"/>
+      <w:r>
+        <w:t xml:space="preserve"> to +</w:t>
+      </w:r>
+      <w:proofErr w:type="spellStart"/>
+      <w:r>
+        <w:t>PitchRange</w:t>
+      </w:r>
+      <w:proofErr w:type="spellEnd"/>
+      <w:r>
+        <w:t>.</w:t>
+      </w:r>
+    </w:p>
+    <w:p>
+      <w:r>
+        <w:t xml:space="preserve">The yaw changes based on the roll.  If we’re rolled to the left, we turn left.  If we’re rolled to the right, turn right.  </w:t>
+      </w:r>
+      <w:proofErr w:type="gramStart"/>
+      <w:r>
+        <w:t>In particular, you</w:t>
+      </w:r>
+      <w:proofErr w:type="gramEnd"/>
+      <w:r>
+        <w:t xml:space="preserve"> should implement the control law:</w:t>
       </w:r>
     </w:p>
     <w:p>
@@ -532,21 +730,60 @@
     </w:p>
     <w:p>
       <w:r>
-        <w:t>Where RotationSpeed is a constant that can be tuned in the unity inspector.</w:t>
-      </w:r>
-    </w:p>
-    <w:p>
-      <w:r>
-        <w:t xml:space="preserve">Having computed yaw, pitch, and roll, you should now use the MoveRotation() method </w:t>
-      </w:r>
-      <w:r>
-        <w:t xml:space="preserve">of the RigidBody </w:t>
-      </w:r>
-      <w:r>
-        <w:t>to change the plane to point in the specified direction.  The only problem is that MoveRotation</w:t>
-      </w:r>
-      <w:r>
-        <w:t>()</w:t>
+        <w:t xml:space="preserve">Where </w:t>
+      </w:r>
+      <w:proofErr w:type="spellStart"/>
+      <w:r>
+        <w:t>RotationSpeed</w:t>
+      </w:r>
+      <w:proofErr w:type="spellEnd"/>
+      <w:r>
+        <w:t xml:space="preserve"> is a constant that can be tuned in the unity inspector.</w:t>
+      </w:r>
+    </w:p>
+    <w:p>
+      <w:r>
+        <w:t xml:space="preserve">Having computed yaw, pitch, and roll, you should now use the </w:t>
+      </w:r>
+      <w:proofErr w:type="spellStart"/>
+      <w:proofErr w:type="gramStart"/>
+      <w:r>
+        <w:t>MoveRotation</w:t>
+      </w:r>
+      <w:proofErr w:type="spellEnd"/>
+      <w:r>
+        <w:t>(</w:t>
+      </w:r>
+      <w:proofErr w:type="gramEnd"/>
+      <w:r>
+        <w:t xml:space="preserve">) method </w:t>
+      </w:r>
+      <w:r>
+        <w:t xml:space="preserve">of the </w:t>
+      </w:r>
+      <w:proofErr w:type="spellStart"/>
+      <w:r>
+        <w:t>RigidBody</w:t>
+      </w:r>
+      <w:proofErr w:type="spellEnd"/>
+      <w:r>
+        <w:t xml:space="preserve"> </w:t>
+      </w:r>
+      <w:r>
+        <w:t xml:space="preserve">to change the plane to point in the specified direction.  The only problem is that </w:t>
+      </w:r>
+      <w:proofErr w:type="spellStart"/>
+      <w:proofErr w:type="gramStart"/>
+      <w:r>
+        <w:t>MoveRotation</w:t>
+      </w:r>
+      <w:proofErr w:type="spellEnd"/>
+      <w:r>
+        <w:t>(</w:t>
+      </w:r>
+      <w:proofErr w:type="gramEnd"/>
+      <w:r>
+        <w:t>)</w:t>
       </w:r>
       <w:r>
         <w:t xml:space="preserve"> wants a Quaternion as its argument</w:t>
@@ -558,18 +795,41 @@
         <w:t>So you first need to make the quaternion that corresponds to the specified yaw, pitch, and roll</w:t>
       </w:r>
       <w:r>
-        <w:t xml:space="preserve">, then call MoveRotation() on the result.  Unity has a built-in method for making quaternions from yaw, pitch, and roll, called </w:t>
+        <w:t xml:space="preserve">, then call </w:t>
+      </w:r>
+      <w:proofErr w:type="spellStart"/>
+      <w:proofErr w:type="gramStart"/>
+      <w:r>
+        <w:t>MoveRotation</w:t>
+      </w:r>
+      <w:proofErr w:type="spellEnd"/>
+      <w:r>
+        <w:t>(</w:t>
+      </w:r>
+      <w:proofErr w:type="gramEnd"/>
+      <w:r>
+        <w:t xml:space="preserve">) on the result.  Unity has a built-in method for making quaternions from yaw, pitch, and roll, called </w:t>
       </w:r>
       <w:hyperlink r:id="rId12" w:history="1">
+        <w:proofErr w:type="spellStart"/>
         <w:r>
           <w:rPr>
             <w:rStyle w:val="Hyperlink"/>
           </w:rPr>
           <w:t>Quaternion.Euler</w:t>
         </w:r>
+        <w:proofErr w:type="spellEnd"/>
       </w:hyperlink>
       <w:r>
-        <w:t>.  The slides tell you that Euler angles are different from yaw, pitch and roll, and they are</w:t>
+        <w:t xml:space="preserve">.  The slides tell you that Euler angles are different from yaw, </w:t>
+      </w:r>
+      <w:proofErr w:type="gramStart"/>
+      <w:r>
+        <w:t>pitch</w:t>
+      </w:r>
+      <w:proofErr w:type="gramEnd"/>
+      <w:r>
+        <w:t xml:space="preserve"> and roll, and they are</w:t>
       </w:r>
       <w:r>
         <w:t>.  B</w:t>
@@ -581,7 +841,15 @@
         <w:t xml:space="preserve">YPR is sometimes incorrectly referred to as </w:t>
       </w:r>
       <w:r>
-        <w:t>Euler angles (see the Wikipedia entry for Euler angles if you really care).  Suffice it to say that if you call Quaternion.Euler(</w:t>
+        <w:t xml:space="preserve">Euler angles (see the Wikipedia entry for Euler angles if you really care).  Suffice it to say that if you call </w:t>
+      </w:r>
+      <w:proofErr w:type="spellStart"/>
+      <w:r>
+        <w:t>Quaternion.Euler</w:t>
+      </w:r>
+      <w:proofErr w:type="spellEnd"/>
+      <w:r>
+        <w:t>(</w:t>
       </w:r>
       <w:r>
         <w:rPr>
@@ -613,17 +881,62 @@
     </w:p>
     <w:p>
       <w:r>
-        <w:t>When you have this working, you’ll notice that this is pretty disorienting since the plane rolls and pitches instantly as you move the stick.  It’s less stomach churning and more realistic if you smooth out the motions.</w:t>
-      </w:r>
-      <w:r>
-        <w:t xml:space="preserve">  So what you really want to do is compute the yaw and pitch that the joystick is specifying and then set the yaw and pitch to a weighted average of the current yaw/pitch, and the target yaw/pitch specified by the joystick.  That means that if you move the joystick to some position, the plane will move </w:t>
+        <w:t xml:space="preserve">When you have this working, you’ll notice that this is </w:t>
+      </w:r>
+      <w:proofErr w:type="gramStart"/>
+      <w:r>
+        <w:t>pretty disorienting</w:t>
+      </w:r>
+      <w:proofErr w:type="gramEnd"/>
+      <w:r>
+        <w:t xml:space="preserve"> since the plane rolls and pitches instantly as you move the stick.  It’s less stomach churning and more realistic if you smooth out the motions.</w:t>
+      </w:r>
+      <w:r>
+        <w:t xml:space="preserve">  </w:t>
+      </w:r>
+      <w:proofErr w:type="gramStart"/>
+      <w:r>
+        <w:t>So</w:t>
+      </w:r>
+      <w:proofErr w:type="gramEnd"/>
+      <w:r>
+        <w:t xml:space="preserve"> what you really want to do is compute the </w:t>
+      </w:r>
+      <w:r>
+        <w:t>roll</w:t>
+      </w:r>
+      <w:r>
+        <w:t xml:space="preserve"> and pitch that the joystick is specifying and then set the </w:t>
+      </w:r>
+      <w:r>
+        <w:t>roll</w:t>
+      </w:r>
+      <w:r>
+        <w:t xml:space="preserve"> and pitch to a weighted average of the current </w:t>
+      </w:r>
+      <w:r>
+        <w:t>roll</w:t>
+      </w:r>
+      <w:r>
+        <w:t xml:space="preserve">/pitch, and the target </w:t>
+      </w:r>
+      <w:r>
+        <w:t>roll</w:t>
+      </w:r>
+      <w:r>
+        <w:t xml:space="preserve">/pitch specified by the joystick.  That means that if you move the joystick to some position, the plane will move </w:t>
       </w:r>
       <w:r>
         <w:lastRenderedPageBreak/>
         <w:t xml:space="preserve">a little bit toward the target position for each frame, until they eventually converge.  You can do that using </w:t>
       </w:r>
-      <w:r>
-        <w:t>Mathf.Lerp()</w:t>
+      <w:proofErr w:type="spellStart"/>
+      <w:r>
+        <w:t>Mathf.Lerp</w:t>
+      </w:r>
+      <w:proofErr w:type="spellEnd"/>
+      <w:r>
+        <w:t>()</w:t>
       </w:r>
       <w:r>
         <w:t>, since Lerp’s whole point is to compute a weighted average of its two inputs:</w:t>
@@ -632,32 +945,60 @@
     <w:p>
       <w:r>
         <w:tab/>
-        <w:t>yaw = Mathf.Lerp(yaw, joystickYaw, weight);</w:t>
+      </w:r>
+      <w:r>
+        <w:t>roll</w:t>
+      </w:r>
+      <w:r>
+        <w:t xml:space="preserve"> = </w:t>
+      </w:r>
+      <w:proofErr w:type="spellStart"/>
+      <w:r>
+        <w:t>Mathf.Lerp</w:t>
+      </w:r>
+      <w:proofErr w:type="spellEnd"/>
+      <w:r>
+        <w:t xml:space="preserve">(yaw, </w:t>
+      </w:r>
+      <w:proofErr w:type="spellStart"/>
+      <w:r>
+        <w:t>joystick</w:t>
+      </w:r>
+      <w:r>
+        <w:t>Roll</w:t>
+      </w:r>
+      <w:proofErr w:type="spellEnd"/>
+      <w:r>
+        <w:t>, weight);</w:t>
       </w:r>
       <w:r>
         <w:br/>
       </w:r>
       <w:r>
         <w:tab/>
-      </w:r>
-      <w:r>
-        <w:t>pitch</w:t>
-      </w:r>
-      <w:r>
-        <w:t xml:space="preserve"> = Mathf.Lerp(</w:t>
-      </w:r>
-      <w:r>
-        <w:t>pitch</w:t>
-      </w:r>
-      <w:r>
-        <w:t>, joystick</w:t>
-      </w:r>
-      <w:r>
-        <w:t>pitch</w:t>
-      </w:r>
-      <w:r>
-        <w:t>, weight);</w:t>
-      </w:r>
+        <w:t xml:space="preserve">pitch = </w:t>
+      </w:r>
+      <w:proofErr w:type="spellStart"/>
+      <w:r>
+        <w:t>Mathf.Lerp</w:t>
+      </w:r>
+      <w:proofErr w:type="spellEnd"/>
+      <w:r>
+        <w:t xml:space="preserve">(pitch, </w:t>
+      </w:r>
+      <w:proofErr w:type="spellStart"/>
+      <w:r>
+        <w:t>joystickpitch</w:t>
+      </w:r>
+      <w:proofErr w:type="spellEnd"/>
+      <w:r>
+        <w:t>, weight</w:t>
+      </w:r>
+      <w:proofErr w:type="gramStart"/>
+      <w:r>
+        <w:t>);</w:t>
+      </w:r>
+      <w:proofErr w:type="gramEnd"/>
     </w:p>
     <w:p>
       <w:r>
@@ -673,19 +1014,48 @@
       </w:r>
     </w:p>
     <w:p>
-      <w:r>
-        <w:t>Of course right now, you can steer the plane around as it falls into the ocean, but that’s about all you can do.  Let’s make it … you know… fly.</w:t>
-      </w:r>
-    </w:p>
-    <w:p>
-      <w:r>
-        <w:t xml:space="preserve">Let’s start by giving it an engine.  Apply a force in the plane’s forward direction that’s proportional to the value of the “Thrust” axis.  Since the axis is a thumbstick, you can read negative numbers from that axis.  So don’t apply backward thrust when the thumbstick is in the negative direction, </w:t>
+      <w:proofErr w:type="gramStart"/>
+      <w:r>
+        <w:t>Of course</w:t>
+      </w:r>
+      <w:proofErr w:type="gramEnd"/>
+      <w:r>
+        <w:t xml:space="preserve"> right now, you can steer the plane around as it falls into the ocean, but that’s about all you can do.  Let’s make it … you know… fly.</w:t>
+      </w:r>
+    </w:p>
+    <w:p>
+      <w:r>
+        <w:t xml:space="preserve">Let’s start by giving it an engine.  Apply a force in the plane’s forward direction that’s proportional to the value of the “Thrust” axis.  Since the axis is a </w:t>
+      </w:r>
+      <w:proofErr w:type="spellStart"/>
+      <w:r>
+        <w:t>thumbstick</w:t>
+      </w:r>
+      <w:proofErr w:type="spellEnd"/>
+      <w:r>
+        <w:t xml:space="preserve">, you can read negative numbers from that axis.  So don’t apply backward thrust when the </w:t>
+      </w:r>
+      <w:proofErr w:type="spellStart"/>
+      <w:r>
+        <w:t>thumbstick</w:t>
+      </w:r>
+      <w:proofErr w:type="spellEnd"/>
+      <w:r>
+        <w:t xml:space="preserve"> is in the negative direction, </w:t>
       </w:r>
       <w:r>
         <w:t>treat negative values as zero thrust</w:t>
       </w:r>
       <w:r>
-        <w:t>.  The thrust should go from 0 to MaximumThrust (another value that can be tuned in the Unity inspector).</w:t>
+        <w:t xml:space="preserve">.  The thrust should go from 0 to </w:t>
+      </w:r>
+      <w:proofErr w:type="spellStart"/>
+      <w:r>
+        <w:t>MaximumThrust</w:t>
+      </w:r>
+      <w:proofErr w:type="spellEnd"/>
+      <w:r>
+        <w:t xml:space="preserve"> (another value that can be tuned in the Unity inspector).</w:t>
       </w:r>
     </w:p>
     <w:p>
@@ -725,7 +1095,22 @@
       </w:r>
       <w:r>
         <w:br/>
-        <w:t>Drag is quadratic in the speed at which the air hits the plane, and it slows the plane down.  But the amount of drag also depends on the direction from which the air is hitting the plane.  When it’s coming from the front of the plane, the plane has a relatively small cross-section and so doesn’t experience much drag.  When it comes from below, it’s hitting the wings and body cross-wise rather than end-on and so there’s a lot more surface area for it to hit.  Hence more drag.</w:t>
+      </w:r>
+      <w:proofErr w:type="spellStart"/>
+      <w:r>
+        <w:t>Drag</w:t>
+      </w:r>
+      <w:proofErr w:type="spellEnd"/>
+      <w:r>
+        <w:t xml:space="preserve"> is quadratic in the speed at which the air hits the plane, and it slows the plane down.  But the amount of drag also depends on the direction from which the air is hitting the plane.  When it’s coming from the front of the plane, the plane has a relatively small cross-section and so doesn’t experience much drag.  When it comes from below, it’s hitting the wings and body </w:t>
+      </w:r>
+      <w:proofErr w:type="gramStart"/>
+      <w:r>
+        <w:t>cross-wise</w:t>
+      </w:r>
+      <w:proofErr w:type="gramEnd"/>
+      <w:r>
+        <w:t xml:space="preserve"> rather than end-on and so there’s a lot more surface area for it to hit.  Hence more drag.</w:t>
       </w:r>
       <w:r>
         <w:br/>
@@ -878,7 +1263,21 @@
         <w:rPr>
           <w:rFonts w:eastAsiaTheme="minorEastAsia"/>
         </w:rPr>
-        <w:t>, i.e. transform.right, transform.up, and transform.forward, respectively.  These are the vectors for what the plane thinks of as right, up, and forward, but expressed in global coordinates.</w:t>
+        <w:t xml:space="preserve">, i.e. </w:t>
+      </w:r>
+      <w:proofErr w:type="gramStart"/>
+      <w:r>
+        <w:rPr>
+          <w:rFonts w:eastAsiaTheme="minorEastAsia"/>
+        </w:rPr>
+        <w:t>transform.right</w:t>
+      </w:r>
+      <w:proofErr w:type="gramEnd"/>
+      <w:r>
+        <w:rPr>
+          <w:rFonts w:eastAsiaTheme="minorEastAsia"/>
+        </w:rPr>
+        <w:t>, transform.up, and transform.forward, respectively.  These are the vectors for what the plane thinks of as right, up, and forward, but expressed in global coordinates.</w:t>
       </w:r>
     </w:p>
     <w:p>
@@ -1062,7 +1461,21 @@
         <w:rPr>
           <w:rFonts w:eastAsiaTheme="minorEastAsia"/>
         </w:rPr>
-        <w:t xml:space="preserve"> being a force pointing up, and proportional to the square of the velocity of the wind along the wing, i.e. in the plane’s forward direction</w:t>
+        <w:t xml:space="preserve"> being a force pointing up, and proportional to the square of the velocity of the wind along the wing, </w:t>
+      </w:r>
+      <w:proofErr w:type="gramStart"/>
+      <w:r>
+        <w:rPr>
+          <w:rFonts w:eastAsiaTheme="minorEastAsia"/>
+        </w:rPr>
+        <w:t>i.e.</w:t>
+      </w:r>
+      <w:proofErr w:type="gramEnd"/>
+      <w:r>
+        <w:rPr>
+          <w:rFonts w:eastAsiaTheme="minorEastAsia"/>
+        </w:rPr>
+        <w:t xml:space="preserve"> in the plane’s forward direction</w:t>
       </w:r>
       <w:r>
         <w:rPr>
@@ -2029,7 +2442,21 @@
         <w:rPr>
           <w:rFonts w:eastAsiaTheme="minorEastAsia"/>
         </w:rPr>
-        <w:t xml:space="preserve"> is a magic fudge factor called NormalDragCoefficient in the code.  Computing the two components of drag separately means we can have separate drag coefficients, with </w:t>
+        <w:t xml:space="preserve"> is a magic fudge factor called </w:t>
+      </w:r>
+      <w:proofErr w:type="spellStart"/>
+      <w:r>
+        <w:rPr>
+          <w:rFonts w:eastAsiaTheme="minorEastAsia"/>
+        </w:rPr>
+        <w:t>NormalDragCoefficient</w:t>
+      </w:r>
+      <w:proofErr w:type="spellEnd"/>
+      <w:r>
+        <w:rPr>
+          <w:rFonts w:eastAsiaTheme="minorEastAsia"/>
+        </w:rPr>
+        <w:t xml:space="preserve"> in the code.  Computing the two components of drag separately means we can have separate drag coefficients, with </w:t>
       </w:r>
       <m:oMath>
         <m:sSub>
@@ -2110,7 +2537,23 @@
     </w:p>
     <w:p>
       <w:r>
-        <w:t>Now modify the Target class to detect when the player flies through it and then call the ScoreManager to increase the score of the player by ScoreValue and destroy the target.</w:t>
+        <w:t xml:space="preserve">Now modify the Target class to detect when the player flies through it and then call the </w:t>
+      </w:r>
+      <w:proofErr w:type="spellStart"/>
+      <w:r>
+        <w:t>ScoreManager</w:t>
+      </w:r>
+      <w:proofErr w:type="spellEnd"/>
+      <w:r>
+        <w:t xml:space="preserve"> to increase the score of the player by </w:t>
+      </w:r>
+      <w:proofErr w:type="spellStart"/>
+      <w:r>
+        <w:t>ScoreValue</w:t>
+      </w:r>
+      <w:proofErr w:type="spellEnd"/>
+      <w:r>
+        <w:t xml:space="preserve"> and destroy the target.</w:t>
       </w:r>
     </w:p>
     <w:p>
@@ -2130,7 +2573,15 @@
         <w:t xml:space="preserve">Now add </w:t>
       </w:r>
       <w:r>
-        <w:t xml:space="preserve">to PlayerControl </w:t>
+        <w:t xml:space="preserve">to </w:t>
+      </w:r>
+      <w:proofErr w:type="spellStart"/>
+      <w:r>
+        <w:t>PlayerControl</w:t>
+      </w:r>
+      <w:proofErr w:type="spellEnd"/>
+      <w:r>
+        <w:t xml:space="preserve"> </w:t>
       </w:r>
       <w:r>
         <w:t>a collision handler that notices when the player collides with something and call</w:t>
@@ -2139,10 +2590,52 @@
         <w:t>s</w:t>
       </w:r>
       <w:r>
-        <w:t xml:space="preserve"> OnGameOver().  </w:t>
-      </w:r>
-      <w:r>
-        <w:t>OnGameOver takes a Boolean argument specifying whether the player successfully landed or crashed.  They successfully landed if they collided with the LandingPlatform object and their speed was less than the MaxLandingSpeed field of the platform they landed on.  Otherwise, they crashed.</w:t>
+        <w:t xml:space="preserve"> </w:t>
+      </w:r>
+      <w:proofErr w:type="spellStart"/>
+      <w:proofErr w:type="gramStart"/>
+      <w:r>
+        <w:t>OnGameOver</w:t>
+      </w:r>
+      <w:proofErr w:type="spellEnd"/>
+      <w:r>
+        <w:t>(</w:t>
+      </w:r>
+      <w:proofErr w:type="gramEnd"/>
+      <w:r>
+        <w:t xml:space="preserve">).  </w:t>
+      </w:r>
+      <w:proofErr w:type="spellStart"/>
+      <w:r>
+        <w:t>OnGameOver</w:t>
+      </w:r>
+      <w:proofErr w:type="spellEnd"/>
+      <w:r>
+        <w:t xml:space="preserve"> takes a Boolean argument specifying whether the player successfully landed or crashed.  They successfully landed if they collided with the </w:t>
+      </w:r>
+      <w:proofErr w:type="spellStart"/>
+      <w:r>
+        <w:t>LandingPlatform</w:t>
+      </w:r>
+      <w:proofErr w:type="spellEnd"/>
+      <w:r>
+        <w:t xml:space="preserve"> </w:t>
+      </w:r>
+      <w:proofErr w:type="gramStart"/>
+      <w:r>
+        <w:t>object</w:t>
+      </w:r>
+      <w:proofErr w:type="gramEnd"/>
+      <w:r>
+        <w:t xml:space="preserve"> and their speed was less than the </w:t>
+      </w:r>
+      <w:proofErr w:type="spellStart"/>
+      <w:r>
+        <w:t>MaxLandingSpeed</w:t>
+      </w:r>
+      <w:proofErr w:type="spellEnd"/>
+      <w:r>
+        <w:t xml:space="preserve"> field of the platform they landed on.  Otherwise, they crashed.</w:t>
       </w:r>
     </w:p>
     <w:p>
@@ -2172,12 +2665,14 @@
         <w:t xml:space="preserve">using the </w:t>
       </w:r>
       <w:hyperlink r:id="rId15" w:history="1">
+        <w:proofErr w:type="spellStart"/>
         <w:r>
           <w:rPr>
             <w:rStyle w:val="Hyperlink"/>
           </w:rPr>
           <w:t>Physics.OverlapSphere</w:t>
         </w:r>
+        <w:proofErr w:type="spellEnd"/>
       </w:hyperlink>
       <w:r>
         <w:t>() operation.  You can check specifically for only updrafts by passing along a layer</w:t>
@@ -2189,15 +2684,25 @@
         <w:t xml:space="preserve">mask for the updrafts.  The updrafts are in </w:t>
       </w:r>
       <w:r>
-        <w:t xml:space="preserve">the layer called “Updrafts” so you can get a layermask for it by calling </w:t>
+        <w:t xml:space="preserve">the layer called “Updrafts” so you can get a </w:t>
+      </w:r>
+      <w:proofErr w:type="spellStart"/>
+      <w:r>
+        <w:t>layermask</w:t>
+      </w:r>
+      <w:proofErr w:type="spellEnd"/>
+      <w:r>
+        <w:t xml:space="preserve"> for it by calling </w:t>
       </w:r>
       <w:hyperlink r:id="rId16" w:history="1">
+        <w:proofErr w:type="spellStart"/>
         <w:r>
           <w:rPr>
             <w:rStyle w:val="Hyperlink"/>
           </w:rPr>
           <w:t>LayerMask.GetMask</w:t>
         </w:r>
+        <w:proofErr w:type="spellEnd"/>
       </w:hyperlink>
       <w:r>
         <w:t>().</w:t>
@@ -2205,7 +2710,23 @@
     </w:p>
     <w:p>
       <w:r>
-        <w:t xml:space="preserve">If you are in an updraft, then the air velocity is the Updraft object’s WindVelocity field and so the air’s relative velocity (to the player) is this minus the player’s velocity.  </w:t>
+        <w:t xml:space="preserve">If you are in an updraft, then the air velocity is the Updraft object’s </w:t>
+      </w:r>
+      <w:proofErr w:type="spellStart"/>
+      <w:r>
+        <w:t>WindVelocity</w:t>
+      </w:r>
+      <w:proofErr w:type="spellEnd"/>
+      <w:r>
+        <w:t xml:space="preserve"> field and so the air’s relative velocity (to the player) </w:t>
+      </w:r>
+      <w:proofErr w:type="gramStart"/>
+      <w:r>
+        <w:t>is this</w:t>
+      </w:r>
+      <w:proofErr w:type="gramEnd"/>
+      <w:r>
+        <w:t xml:space="preserve"> minus the player’s velocity.  </w:t>
       </w:r>
     </w:p>
     <w:p>
@@ -2218,7 +2739,23 @@
     </w:p>
     <w:p>
       <w:r>
-        <w:t>As always, start by quitting unity, restarting it, and just making sure that everything still runs.  Make sure your code compiles without warnings and that you’ve removed and calls to Debug.Log and your code doesn’t throw any exceptions while running.</w:t>
+        <w:t xml:space="preserve">As always, start by quitting unity, restarting it, and just making sure that everything still runs.  Make sure your code compiles without warnings and that you’ve </w:t>
+      </w:r>
+      <w:proofErr w:type="gramStart"/>
+      <w:r>
+        <w:t>removed</w:t>
+      </w:r>
+      <w:proofErr w:type="gramEnd"/>
+      <w:r>
+        <w:t xml:space="preserve"> and calls to </w:t>
+      </w:r>
+      <w:proofErr w:type="spellStart"/>
+      <w:r>
+        <w:t>Debug.Log</w:t>
+      </w:r>
+      <w:proofErr w:type="spellEnd"/>
+      <w:r>
+        <w:t xml:space="preserve"> and your code doesn’t throw any exceptions while running.</w:t>
       </w:r>
     </w:p>
     <w:p>
@@ -2226,7 +2763,23 @@
         <w:t xml:space="preserve">Now turn in your code.  </w:t>
       </w:r>
       <w:r>
-        <w:t>Since this assignment has some large textures in it, you should only turn in your Target.cs and PlayerControl.cs files (as a single zip file).  That will keep Canvas from being overloaded.</w:t>
+        <w:t xml:space="preserve">Since this assignment has some large textures in it, you should only turn in your </w:t>
+      </w:r>
+      <w:proofErr w:type="spellStart"/>
+      <w:r>
+        <w:t>Target.cs</w:t>
+      </w:r>
+      <w:proofErr w:type="spellEnd"/>
+      <w:r>
+        <w:t xml:space="preserve"> and </w:t>
+      </w:r>
+      <w:proofErr w:type="spellStart"/>
+      <w:r>
+        <w:t>PlayerControl.cs</w:t>
+      </w:r>
+      <w:proofErr w:type="spellEnd"/>
+      <w:r>
+        <w:t xml:space="preserve"> files (as a single zip file).  That will keep Canvas from being overloaded.</w:t>
       </w:r>
     </w:p>
     <w:p/>
@@ -2299,7 +2852,15 @@
         <w:footnoteRef/>
       </w:r>
       <w:r>
-        <w:t xml:space="preserve"> In C#, a struct is a record structure like a class, but which is passed by value (e.g. on the stack) rather than by reference (i.e. in the heap).  Structs are commonly used for math, since they </w:t>
+        <w:t xml:space="preserve"> In C#, a struct is a record structure like a class, but which is passed by value (</w:t>
+      </w:r>
+      <w:proofErr w:type="gramStart"/>
+      <w:r>
+        <w:t>e.g.</w:t>
+      </w:r>
+      <w:proofErr w:type="gramEnd"/>
+      <w:r>
+        <w:t xml:space="preserve"> on the stack) rather than by reference (i.e. in the heap).  Structs are commonly used for math, since they </w:t>
       </w:r>
       <w:r>
         <w:t>don’t need to be garbage collected.</w:t>

</xml_diff>

<commit_message>
Updated Flight sim project
</commit_message>
<xml_diff>
--- a/Flight sim/README.docx
+++ b/Flight sim/README.docx
@@ -1,6 +1,6 @@
 
 <file path=word/document.xml><?xml version="1.0" encoding="utf-8"?>
-<w:document xmlns:wpc="http://schemas.microsoft.com/office/word/2010/wordprocessingCanvas" xmlns:cx="http://schemas.microsoft.com/office/drawing/2014/chartex" xmlns:cx1="http://schemas.microsoft.com/office/drawing/2015/9/8/chartex" xmlns:cx2="http://schemas.microsoft.com/office/drawing/2015/10/21/chartex" xmlns:cx3="http://schemas.microsoft.com/office/drawing/2016/5/9/chartex" xmlns:cx4="http://schemas.microsoft.com/office/drawing/2016/5/10/chartex" xmlns:cx5="http://schemas.microsoft.com/office/drawing/2016/5/11/chartex" xmlns:cx6="http://schemas.microsoft.com/office/drawing/2016/5/12/chartex" xmlns:cx7="http://schemas.microsoft.com/office/drawing/2016/5/13/chartex" xmlns:cx8="http://schemas.microsoft.com/office/drawing/2016/5/14/chartex" xmlns:mc="http://schemas.openxmlformats.org/markup-compatibility/2006" xmlns:aink="http://schemas.microsoft.com/office/drawing/2016/ink" xmlns:am3d="http://schemas.microsoft.com/office/drawing/2017/model3d" xmlns:o="urn:schemas-microsoft-com:office:office" xmlns:oel="http://schemas.microsoft.com/office/2019/extlst" xmlns:r="http://schemas.openxmlformats.org/officeDocument/2006/relationships" xmlns:m="http://schemas.openxmlformats.org/officeDocument/2006/math" xmlns:v="urn:schemas-microsoft-com:vml" xmlns:wp14="http://schemas.microsoft.com/office/word/2010/wordprocessingDrawing" xmlns:wp="http://schemas.openxmlformats.org/drawingml/2006/wordprocessingDrawing" xmlns:w10="urn:schemas-microsoft-com:office:word" xmlns:w="http://schemas.openxmlformats.org/wordprocessingml/2006/main" xmlns:w14="http://schemas.microsoft.com/office/word/2010/wordml" xmlns:w15="http://schemas.microsoft.com/office/word/2012/wordml" xmlns:w16cex="http://schemas.microsoft.com/office/word/2018/wordml/cex" xmlns:w16cid="http://schemas.microsoft.com/office/word/2016/wordml/cid" xmlns:w16="http://schemas.microsoft.com/office/word/2018/wordml" xmlns:w16du="http://schemas.microsoft.com/office/word/2023/wordml/word16du" xmlns:w16sdtdh="http://schemas.microsoft.com/office/word/2020/wordml/sdtdatahash" xmlns:w16se="http://schemas.microsoft.com/office/word/2015/wordml/symex" xmlns:wpg="http://schemas.microsoft.com/office/word/2010/wordprocessingGroup" xmlns:wpi="http://schemas.microsoft.com/office/word/2010/wordprocessingInk" xmlns:wne="http://schemas.microsoft.com/office/word/2006/wordml" xmlns:wps="http://schemas.microsoft.com/office/word/2010/wordprocessingShape" mc:Ignorable="w14 w15 w16se w16cid w16 w16cex w16sdtdh w16du wp14">
+<w:document xmlns:wpc="http://schemas.microsoft.com/office/word/2010/wordprocessingCanvas" xmlns:cx="http://schemas.microsoft.com/office/drawing/2014/chartex" xmlns:cx1="http://schemas.microsoft.com/office/drawing/2015/9/8/chartex" xmlns:cx2="http://schemas.microsoft.com/office/drawing/2015/10/21/chartex" xmlns:cx3="http://schemas.microsoft.com/office/drawing/2016/5/9/chartex" xmlns:cx4="http://schemas.microsoft.com/office/drawing/2016/5/10/chartex" xmlns:cx5="http://schemas.microsoft.com/office/drawing/2016/5/11/chartex" xmlns:cx6="http://schemas.microsoft.com/office/drawing/2016/5/12/chartex" xmlns:cx7="http://schemas.microsoft.com/office/drawing/2016/5/13/chartex" xmlns:cx8="http://schemas.microsoft.com/office/drawing/2016/5/14/chartex" xmlns:mc="http://schemas.openxmlformats.org/markup-compatibility/2006" xmlns:aink="http://schemas.microsoft.com/office/drawing/2016/ink" xmlns:am3d="http://schemas.microsoft.com/office/drawing/2017/model3d" xmlns:o="urn:schemas-microsoft-com:office:office" xmlns:oel="http://schemas.microsoft.com/office/2019/extlst" xmlns:r="http://schemas.openxmlformats.org/officeDocument/2006/relationships" xmlns:m="http://schemas.openxmlformats.org/officeDocument/2006/math" xmlns:v="urn:schemas-microsoft-com:vml" xmlns:wp14="http://schemas.microsoft.com/office/word/2010/wordprocessingDrawing" xmlns:wp="http://schemas.openxmlformats.org/drawingml/2006/wordprocessingDrawing" xmlns:w10="urn:schemas-microsoft-com:office:word" xmlns:w="http://schemas.openxmlformats.org/wordprocessingml/2006/main" xmlns:w14="http://schemas.microsoft.com/office/word/2010/wordml" xmlns:w15="http://schemas.microsoft.com/office/word/2012/wordml" xmlns:w16cex="http://schemas.microsoft.com/office/word/2018/wordml/cex" xmlns:w16cid="http://schemas.microsoft.com/office/word/2016/wordml/cid" xmlns:w16="http://schemas.microsoft.com/office/word/2018/wordml" xmlns:w16du="http://schemas.microsoft.com/office/word/2023/wordml/word16du" xmlns:w16sdtdh="http://schemas.microsoft.com/office/word/2020/wordml/sdtdatahash" xmlns:w16sdtfl="http://schemas.microsoft.com/office/word/2024/wordml/sdtformatlock" xmlns:w16se="http://schemas.microsoft.com/office/word/2015/wordml/symex" xmlns:wpg="http://schemas.microsoft.com/office/word/2010/wordprocessingGroup" xmlns:wpi="http://schemas.microsoft.com/office/word/2010/wordprocessingInk" xmlns:wne="http://schemas.microsoft.com/office/word/2006/wordml" xmlns:wps="http://schemas.microsoft.com/office/word/2010/wordprocessingShape" mc:Ignorable="w14 w15 w16se w16cid w16 w16cex w16sdtdh w16sdtfl w16du wp14">
   <w:body>
     <w:p>
       <w:pPr>
@@ -41,25 +41,7 @@
         </w:numPr>
       </w:pPr>
       <w:r>
-        <w:t>Use the version of Unity that we have standardized for this quarter (for Fall 202</w:t>
-      </w:r>
-      <w:r>
-        <w:t>3</w:t>
-      </w:r>
-      <w:r>
-        <w:t>, this is version 202</w:t>
-      </w:r>
-      <w:r>
-        <w:t>2</w:t>
-      </w:r>
-      <w:r>
-        <w:t>.3.</w:t>
-      </w:r>
-      <w:r>
-        <w:t>47</w:t>
-      </w:r>
-      <w:r>
-        <w:t>f1)</w:t>
+        <w:t>Use the version of Unity that we have standardized for this quarter</w:t>
       </w:r>
     </w:p>
     <w:p>
@@ -359,21 +341,21 @@
     </w:p>
     <w:p>
       <w:r>
+        <w:t>You’ll be filling out the code for the PlayerControl</w:t>
+      </w:r>
+      <w:r>
+        <w:t xml:space="preserve"> and Target</w:t>
+      </w:r>
+      <w:r>
+        <w:t>.</w:t>
+      </w:r>
+    </w:p>
+    <w:p>
+      <w:pPr>
+        <w:pStyle w:val="Heading1"/>
+      </w:pPr>
+      <w:r>
         <w:lastRenderedPageBreak/>
-        <w:t>You’ll be filling out the code for the PlayerControl</w:t>
-      </w:r>
-      <w:r>
-        <w:t xml:space="preserve"> and Target</w:t>
-      </w:r>
-      <w:r>
-        <w:t>.</w:t>
-      </w:r>
-    </w:p>
-    <w:p>
-      <w:pPr>
-        <w:pStyle w:val="Heading1"/>
-      </w:pPr>
-      <w:r>
         <w:t>Steering</w:t>
       </w:r>
     </w:p>
@@ -644,21 +626,18 @@
         <w:t>roll</w:t>
       </w:r>
       <w:r>
-        <w:t xml:space="preserve">/pitch specified by the joystick.  That means that if you move the joystick to some position, the plane will move </w:t>
-      </w:r>
+        <w:t xml:space="preserve">/pitch specified by the joystick.  That means that if you move the joystick to some position, the plane will move a little bit toward the target position for each frame, until they eventually converge.  You can do that using </w:t>
+      </w:r>
+      <w:r>
+        <w:t>Mathf.Lerp()</w:t>
+      </w:r>
+      <w:r>
+        <w:t>, since Lerp’s whole point is to compute a weighted average of its two inputs:</w:t>
+      </w:r>
+    </w:p>
+    <w:p>
       <w:r>
         <w:lastRenderedPageBreak/>
-        <w:t xml:space="preserve">a little bit toward the target position for each frame, until they eventually converge.  You can do that using </w:t>
-      </w:r>
-      <w:r>
-        <w:t>Mathf.Lerp()</w:t>
-      </w:r>
-      <w:r>
-        <w:t>, since Lerp’s whole point is to compute a weighted average of its two inputs:</w:t>
-      </w:r>
-    </w:p>
-    <w:p>
-      <w:r>
         <w:tab/>
       </w:r>
       <w:r>
@@ -2358,7 +2337,7 @@
 </file>
 
 <file path=word/endnotes.xml><?xml version="1.0" encoding="utf-8"?>
-<w:endnotes xmlns:wpc="http://schemas.microsoft.com/office/word/2010/wordprocessingCanvas" xmlns:cx="http://schemas.microsoft.com/office/drawing/2014/chartex" xmlns:cx1="http://schemas.microsoft.com/office/drawing/2015/9/8/chartex" xmlns:cx2="http://schemas.microsoft.com/office/drawing/2015/10/21/chartex" xmlns:cx3="http://schemas.microsoft.com/office/drawing/2016/5/9/chartex" xmlns:cx4="http://schemas.microsoft.com/office/drawing/2016/5/10/chartex" xmlns:cx5="http://schemas.microsoft.com/office/drawing/2016/5/11/chartex" xmlns:cx6="http://schemas.microsoft.com/office/drawing/2016/5/12/chartex" xmlns:cx7="http://schemas.microsoft.com/office/drawing/2016/5/13/chartex" xmlns:cx8="http://schemas.microsoft.com/office/drawing/2016/5/14/chartex" xmlns:mc="http://schemas.openxmlformats.org/markup-compatibility/2006" xmlns:aink="http://schemas.microsoft.com/office/drawing/2016/ink" xmlns:am3d="http://schemas.microsoft.com/office/drawing/2017/model3d" xmlns:o="urn:schemas-microsoft-com:office:office" xmlns:oel="http://schemas.microsoft.com/office/2019/extlst" xmlns:r="http://schemas.openxmlformats.org/officeDocument/2006/relationships" xmlns:m="http://schemas.openxmlformats.org/officeDocument/2006/math" xmlns:v="urn:schemas-microsoft-com:vml" xmlns:wp14="http://schemas.microsoft.com/office/word/2010/wordprocessingDrawing" xmlns:wp="http://schemas.openxmlformats.org/drawingml/2006/wordprocessingDrawing" xmlns:w10="urn:schemas-microsoft-com:office:word" xmlns:w="http://schemas.openxmlformats.org/wordprocessingml/2006/main" xmlns:w14="http://schemas.microsoft.com/office/word/2010/wordml" xmlns:w15="http://schemas.microsoft.com/office/word/2012/wordml" xmlns:w16cex="http://schemas.microsoft.com/office/word/2018/wordml/cex" xmlns:w16cid="http://schemas.microsoft.com/office/word/2016/wordml/cid" xmlns:w16="http://schemas.microsoft.com/office/word/2018/wordml" xmlns:w16du="http://schemas.microsoft.com/office/word/2023/wordml/word16du" xmlns:w16sdtdh="http://schemas.microsoft.com/office/word/2020/wordml/sdtdatahash" xmlns:w16se="http://schemas.microsoft.com/office/word/2015/wordml/symex" xmlns:wpg="http://schemas.microsoft.com/office/word/2010/wordprocessingGroup" xmlns:wpi="http://schemas.microsoft.com/office/word/2010/wordprocessingInk" xmlns:wne="http://schemas.microsoft.com/office/word/2006/wordml" xmlns:wps="http://schemas.microsoft.com/office/word/2010/wordprocessingShape" mc:Ignorable="w14 w15 w16se w16cid w16 w16cex w16sdtdh w16du wp14">
+<w:endnotes xmlns:wpc="http://schemas.microsoft.com/office/word/2010/wordprocessingCanvas" xmlns:cx="http://schemas.microsoft.com/office/drawing/2014/chartex" xmlns:cx1="http://schemas.microsoft.com/office/drawing/2015/9/8/chartex" xmlns:cx2="http://schemas.microsoft.com/office/drawing/2015/10/21/chartex" xmlns:cx3="http://schemas.microsoft.com/office/drawing/2016/5/9/chartex" xmlns:cx4="http://schemas.microsoft.com/office/drawing/2016/5/10/chartex" xmlns:cx5="http://schemas.microsoft.com/office/drawing/2016/5/11/chartex" xmlns:cx6="http://schemas.microsoft.com/office/drawing/2016/5/12/chartex" xmlns:cx7="http://schemas.microsoft.com/office/drawing/2016/5/13/chartex" xmlns:cx8="http://schemas.microsoft.com/office/drawing/2016/5/14/chartex" xmlns:mc="http://schemas.openxmlformats.org/markup-compatibility/2006" xmlns:aink="http://schemas.microsoft.com/office/drawing/2016/ink" xmlns:am3d="http://schemas.microsoft.com/office/drawing/2017/model3d" xmlns:o="urn:schemas-microsoft-com:office:office" xmlns:oel="http://schemas.microsoft.com/office/2019/extlst" xmlns:r="http://schemas.openxmlformats.org/officeDocument/2006/relationships" xmlns:m="http://schemas.openxmlformats.org/officeDocument/2006/math" xmlns:v="urn:schemas-microsoft-com:vml" xmlns:wp14="http://schemas.microsoft.com/office/word/2010/wordprocessingDrawing" xmlns:wp="http://schemas.openxmlformats.org/drawingml/2006/wordprocessingDrawing" xmlns:w10="urn:schemas-microsoft-com:office:word" xmlns:w="http://schemas.openxmlformats.org/wordprocessingml/2006/main" xmlns:w14="http://schemas.microsoft.com/office/word/2010/wordml" xmlns:w15="http://schemas.microsoft.com/office/word/2012/wordml" xmlns:w16cex="http://schemas.microsoft.com/office/word/2018/wordml/cex" xmlns:w16cid="http://schemas.microsoft.com/office/word/2016/wordml/cid" xmlns:w16="http://schemas.microsoft.com/office/word/2018/wordml" xmlns:w16du="http://schemas.microsoft.com/office/word/2023/wordml/word16du" xmlns:w16sdtdh="http://schemas.microsoft.com/office/word/2020/wordml/sdtdatahash" xmlns:w16sdtfl="http://schemas.microsoft.com/office/word/2024/wordml/sdtformatlock" xmlns:w16se="http://schemas.microsoft.com/office/word/2015/wordml/symex" xmlns:wpg="http://schemas.microsoft.com/office/word/2010/wordprocessingGroup" xmlns:wpi="http://schemas.microsoft.com/office/word/2010/wordprocessingInk" xmlns:wne="http://schemas.microsoft.com/office/word/2006/wordml" xmlns:wps="http://schemas.microsoft.com/office/word/2010/wordprocessingShape" mc:Ignorable="w14 w15 w16se w16cid w16 w16cex w16sdtdh w16sdtfl w16du wp14">
   <w:endnote w:type="separator" w:id="-1">
     <w:p>
       <w:pPr>
@@ -2383,7 +2362,7 @@
 </file>
 
 <file path=word/footnotes.xml><?xml version="1.0" encoding="utf-8"?>
-<w:footnotes xmlns:wpc="http://schemas.microsoft.com/office/word/2010/wordprocessingCanvas" xmlns:cx="http://schemas.microsoft.com/office/drawing/2014/chartex" xmlns:cx1="http://schemas.microsoft.com/office/drawing/2015/9/8/chartex" xmlns:cx2="http://schemas.microsoft.com/office/drawing/2015/10/21/chartex" xmlns:cx3="http://schemas.microsoft.com/office/drawing/2016/5/9/chartex" xmlns:cx4="http://schemas.microsoft.com/office/drawing/2016/5/10/chartex" xmlns:cx5="http://schemas.microsoft.com/office/drawing/2016/5/11/chartex" xmlns:cx6="http://schemas.microsoft.com/office/drawing/2016/5/12/chartex" xmlns:cx7="http://schemas.microsoft.com/office/drawing/2016/5/13/chartex" xmlns:cx8="http://schemas.microsoft.com/office/drawing/2016/5/14/chartex" xmlns:mc="http://schemas.openxmlformats.org/markup-compatibility/2006" xmlns:aink="http://schemas.microsoft.com/office/drawing/2016/ink" xmlns:am3d="http://schemas.microsoft.com/office/drawing/2017/model3d" xmlns:o="urn:schemas-microsoft-com:office:office" xmlns:oel="http://schemas.microsoft.com/office/2019/extlst" xmlns:r="http://schemas.openxmlformats.org/officeDocument/2006/relationships" xmlns:m="http://schemas.openxmlformats.org/officeDocument/2006/math" xmlns:v="urn:schemas-microsoft-com:vml" xmlns:wp14="http://schemas.microsoft.com/office/word/2010/wordprocessingDrawing" xmlns:wp="http://schemas.openxmlformats.org/drawingml/2006/wordprocessingDrawing" xmlns:w10="urn:schemas-microsoft-com:office:word" xmlns:w="http://schemas.openxmlformats.org/wordprocessingml/2006/main" xmlns:w14="http://schemas.microsoft.com/office/word/2010/wordml" xmlns:w15="http://schemas.microsoft.com/office/word/2012/wordml" xmlns:w16cex="http://schemas.microsoft.com/office/word/2018/wordml/cex" xmlns:w16cid="http://schemas.microsoft.com/office/word/2016/wordml/cid" xmlns:w16="http://schemas.microsoft.com/office/word/2018/wordml" xmlns:w16du="http://schemas.microsoft.com/office/word/2023/wordml/word16du" xmlns:w16sdtdh="http://schemas.microsoft.com/office/word/2020/wordml/sdtdatahash" xmlns:w16se="http://schemas.microsoft.com/office/word/2015/wordml/symex" xmlns:wpg="http://schemas.microsoft.com/office/word/2010/wordprocessingGroup" xmlns:wpi="http://schemas.microsoft.com/office/word/2010/wordprocessingInk" xmlns:wne="http://schemas.microsoft.com/office/word/2006/wordml" xmlns:wps="http://schemas.microsoft.com/office/word/2010/wordprocessingShape" mc:Ignorable="w14 w15 w16se w16cid w16 w16cex w16sdtdh w16du wp14">
+<w:footnotes xmlns:wpc="http://schemas.microsoft.com/office/word/2010/wordprocessingCanvas" xmlns:cx="http://schemas.microsoft.com/office/drawing/2014/chartex" xmlns:cx1="http://schemas.microsoft.com/office/drawing/2015/9/8/chartex" xmlns:cx2="http://schemas.microsoft.com/office/drawing/2015/10/21/chartex" xmlns:cx3="http://schemas.microsoft.com/office/drawing/2016/5/9/chartex" xmlns:cx4="http://schemas.microsoft.com/office/drawing/2016/5/10/chartex" xmlns:cx5="http://schemas.microsoft.com/office/drawing/2016/5/11/chartex" xmlns:cx6="http://schemas.microsoft.com/office/drawing/2016/5/12/chartex" xmlns:cx7="http://schemas.microsoft.com/office/drawing/2016/5/13/chartex" xmlns:cx8="http://schemas.microsoft.com/office/drawing/2016/5/14/chartex" xmlns:mc="http://schemas.openxmlformats.org/markup-compatibility/2006" xmlns:aink="http://schemas.microsoft.com/office/drawing/2016/ink" xmlns:am3d="http://schemas.microsoft.com/office/drawing/2017/model3d" xmlns:o="urn:schemas-microsoft-com:office:office" xmlns:oel="http://schemas.microsoft.com/office/2019/extlst" xmlns:r="http://schemas.openxmlformats.org/officeDocument/2006/relationships" xmlns:m="http://schemas.openxmlformats.org/officeDocument/2006/math" xmlns:v="urn:schemas-microsoft-com:vml" xmlns:wp14="http://schemas.microsoft.com/office/word/2010/wordprocessingDrawing" xmlns:wp="http://schemas.openxmlformats.org/drawingml/2006/wordprocessingDrawing" xmlns:w10="urn:schemas-microsoft-com:office:word" xmlns:w="http://schemas.openxmlformats.org/wordprocessingml/2006/main" xmlns:w14="http://schemas.microsoft.com/office/word/2010/wordml" xmlns:w15="http://schemas.microsoft.com/office/word/2012/wordml" xmlns:w16cex="http://schemas.microsoft.com/office/word/2018/wordml/cex" xmlns:w16cid="http://schemas.microsoft.com/office/word/2016/wordml/cid" xmlns:w16="http://schemas.microsoft.com/office/word/2018/wordml" xmlns:w16du="http://schemas.microsoft.com/office/word/2023/wordml/word16du" xmlns:w16sdtdh="http://schemas.microsoft.com/office/word/2020/wordml/sdtdatahash" xmlns:w16sdtfl="http://schemas.microsoft.com/office/word/2024/wordml/sdtformatlock" xmlns:w16se="http://schemas.microsoft.com/office/word/2015/wordml/symex" xmlns:wpg="http://schemas.microsoft.com/office/word/2010/wordprocessingGroup" xmlns:wpi="http://schemas.microsoft.com/office/word/2010/wordprocessingInk" xmlns:wne="http://schemas.microsoft.com/office/word/2006/wordml" xmlns:wps="http://schemas.microsoft.com/office/word/2010/wordprocessingShape" mc:Ignorable="w14 w15 w16se w16cid w16 w16cex w16sdtdh w16sdtfl w16du wp14">
   <w:footnote w:type="separator" w:id="-1">
     <w:p>
       <w:pPr>
@@ -2470,7 +2449,7 @@
 </file>
 
 <file path=word/numbering.xml><?xml version="1.0" encoding="utf-8"?>
-<w:numbering xmlns:wpc="http://schemas.microsoft.com/office/word/2010/wordprocessingCanvas" xmlns:cx="http://schemas.microsoft.com/office/drawing/2014/chartex" xmlns:cx1="http://schemas.microsoft.com/office/drawing/2015/9/8/chartex" xmlns:cx2="http://schemas.microsoft.com/office/drawing/2015/10/21/chartex" xmlns:cx3="http://schemas.microsoft.com/office/drawing/2016/5/9/chartex" xmlns:cx4="http://schemas.microsoft.com/office/drawing/2016/5/10/chartex" xmlns:cx5="http://schemas.microsoft.com/office/drawing/2016/5/11/chartex" xmlns:cx6="http://schemas.microsoft.com/office/drawing/2016/5/12/chartex" xmlns:cx7="http://schemas.microsoft.com/office/drawing/2016/5/13/chartex" xmlns:cx8="http://schemas.microsoft.com/office/drawing/2016/5/14/chartex" xmlns:mc="http://schemas.openxmlformats.org/markup-compatibility/2006" xmlns:aink="http://schemas.microsoft.com/office/drawing/2016/ink" xmlns:am3d="http://schemas.microsoft.com/office/drawing/2017/model3d" xmlns:o="urn:schemas-microsoft-com:office:office" xmlns:oel="http://schemas.microsoft.com/office/2019/extlst" xmlns:r="http://schemas.openxmlformats.org/officeDocument/2006/relationships" xmlns:m="http://schemas.openxmlformats.org/officeDocument/2006/math" xmlns:v="urn:schemas-microsoft-com:vml" xmlns:wp14="http://schemas.microsoft.com/office/word/2010/wordprocessingDrawing" xmlns:wp="http://schemas.openxmlformats.org/drawingml/2006/wordprocessingDrawing" xmlns:w10="urn:schemas-microsoft-com:office:word" xmlns:w="http://schemas.openxmlformats.org/wordprocessingml/2006/main" xmlns:w14="http://schemas.microsoft.com/office/word/2010/wordml" xmlns:w15="http://schemas.microsoft.com/office/word/2012/wordml" xmlns:w16cex="http://schemas.microsoft.com/office/word/2018/wordml/cex" xmlns:w16cid="http://schemas.microsoft.com/office/word/2016/wordml/cid" xmlns:w16="http://schemas.microsoft.com/office/word/2018/wordml" xmlns:w16du="http://schemas.microsoft.com/office/word/2023/wordml/word16du" xmlns:w16sdtdh="http://schemas.microsoft.com/office/word/2020/wordml/sdtdatahash" xmlns:w16se="http://schemas.microsoft.com/office/word/2015/wordml/symex" xmlns:wpg="http://schemas.microsoft.com/office/word/2010/wordprocessingGroup" xmlns:wpi="http://schemas.microsoft.com/office/word/2010/wordprocessingInk" xmlns:wne="http://schemas.microsoft.com/office/word/2006/wordml" xmlns:wps="http://schemas.microsoft.com/office/word/2010/wordprocessingShape" mc:Ignorable="w14 w15 w16se w16cid w16 w16cex w16sdtdh w16du wp14">
+<w:numbering xmlns:wpc="http://schemas.microsoft.com/office/word/2010/wordprocessingCanvas" xmlns:cx="http://schemas.microsoft.com/office/drawing/2014/chartex" xmlns:cx1="http://schemas.microsoft.com/office/drawing/2015/9/8/chartex" xmlns:cx2="http://schemas.microsoft.com/office/drawing/2015/10/21/chartex" xmlns:cx3="http://schemas.microsoft.com/office/drawing/2016/5/9/chartex" xmlns:cx4="http://schemas.microsoft.com/office/drawing/2016/5/10/chartex" xmlns:cx5="http://schemas.microsoft.com/office/drawing/2016/5/11/chartex" xmlns:cx6="http://schemas.microsoft.com/office/drawing/2016/5/12/chartex" xmlns:cx7="http://schemas.microsoft.com/office/drawing/2016/5/13/chartex" xmlns:cx8="http://schemas.microsoft.com/office/drawing/2016/5/14/chartex" xmlns:mc="http://schemas.openxmlformats.org/markup-compatibility/2006" xmlns:aink="http://schemas.microsoft.com/office/drawing/2016/ink" xmlns:am3d="http://schemas.microsoft.com/office/drawing/2017/model3d" xmlns:o="urn:schemas-microsoft-com:office:office" xmlns:oel="http://schemas.microsoft.com/office/2019/extlst" xmlns:r="http://schemas.openxmlformats.org/officeDocument/2006/relationships" xmlns:m="http://schemas.openxmlformats.org/officeDocument/2006/math" xmlns:v="urn:schemas-microsoft-com:vml" xmlns:wp14="http://schemas.microsoft.com/office/word/2010/wordprocessingDrawing" xmlns:wp="http://schemas.openxmlformats.org/drawingml/2006/wordprocessingDrawing" xmlns:w10="urn:schemas-microsoft-com:office:word" xmlns:w="http://schemas.openxmlformats.org/wordprocessingml/2006/main" xmlns:w14="http://schemas.microsoft.com/office/word/2010/wordml" xmlns:w15="http://schemas.microsoft.com/office/word/2012/wordml" xmlns:w16cex="http://schemas.microsoft.com/office/word/2018/wordml/cex" xmlns:w16cid="http://schemas.microsoft.com/office/word/2016/wordml/cid" xmlns:w16="http://schemas.microsoft.com/office/word/2018/wordml" xmlns:w16du="http://schemas.microsoft.com/office/word/2023/wordml/word16du" xmlns:w16sdtdh="http://schemas.microsoft.com/office/word/2020/wordml/sdtdatahash" xmlns:w16sdtfl="http://schemas.microsoft.com/office/word/2024/wordml/sdtformatlock" xmlns:w16se="http://schemas.microsoft.com/office/word/2015/wordml/symex" xmlns:wpg="http://schemas.microsoft.com/office/word/2010/wordprocessingGroup" xmlns:wpi="http://schemas.microsoft.com/office/word/2010/wordprocessingInk" xmlns:wne="http://schemas.microsoft.com/office/word/2006/wordml" xmlns:wps="http://schemas.microsoft.com/office/word/2010/wordprocessingShape" mc:Ignorable="w14 w15 w16se w16cid w16 w16cex w16sdtdh w16sdtfl w16du wp14">
   <w:abstractNum w:abstractNumId="0" w15:restartNumberingAfterBreak="0">
     <w:nsid w:val="2D8D3148"/>
     <w:multiLevelType w:val="hybridMultilevel"/>
@@ -2939,7 +2918,7 @@
 </file>
 
 <file path=word/styles.xml><?xml version="1.0" encoding="utf-8"?>
-<w:styles xmlns:mc="http://schemas.openxmlformats.org/markup-compatibility/2006" xmlns:r="http://schemas.openxmlformats.org/officeDocument/2006/relationships" xmlns:w="http://schemas.openxmlformats.org/wordprocessingml/2006/main" xmlns:w14="http://schemas.microsoft.com/office/word/2010/wordml" xmlns:w15="http://schemas.microsoft.com/office/word/2012/wordml" xmlns:w16cex="http://schemas.microsoft.com/office/word/2018/wordml/cex" xmlns:w16cid="http://schemas.microsoft.com/office/word/2016/wordml/cid" xmlns:w16="http://schemas.microsoft.com/office/word/2018/wordml" xmlns:w16du="http://schemas.microsoft.com/office/word/2023/wordml/word16du" xmlns:w16sdtdh="http://schemas.microsoft.com/office/word/2020/wordml/sdtdatahash" xmlns:w16se="http://schemas.microsoft.com/office/word/2015/wordml/symex" mc:Ignorable="w14 w15 w16se w16cid w16 w16cex w16sdtdh w16du">
+<w:styles xmlns:mc="http://schemas.openxmlformats.org/markup-compatibility/2006" xmlns:r="http://schemas.openxmlformats.org/officeDocument/2006/relationships" xmlns:w="http://schemas.openxmlformats.org/wordprocessingml/2006/main" xmlns:w14="http://schemas.microsoft.com/office/word/2010/wordml" xmlns:w15="http://schemas.microsoft.com/office/word/2012/wordml" xmlns:w16cex="http://schemas.microsoft.com/office/word/2018/wordml/cex" xmlns:w16cid="http://schemas.microsoft.com/office/word/2016/wordml/cid" xmlns:w16="http://schemas.microsoft.com/office/word/2018/wordml" xmlns:w16du="http://schemas.microsoft.com/office/word/2023/wordml/word16du" xmlns:w16sdtdh="http://schemas.microsoft.com/office/word/2020/wordml/sdtdatahash" xmlns:w16sdtfl="http://schemas.microsoft.com/office/word/2024/wordml/sdtformatlock" xmlns:w16se="http://schemas.microsoft.com/office/word/2015/wordml/symex" mc:Ignorable="w14 w15 w16se w16cid w16 w16cex w16sdtdh w16sdtfl w16du">
   <w:docDefaults>
     <w:rPrDefault>
       <w:rPr>

</xml_diff>